<commit_message>
Added more content to design document.
</commit_message>
<xml_diff>
--- a/FacialRecognitionDoorLockDesign.docx
+++ b/FacialRecognitionDoorLockDesign.docx
@@ -17,6 +17,71 @@
         <w:pStyle w:val="Photo"/>
       </w:pPr>
     </w:p>
+    <w:p>
+      <w:pPr>
+        <w:pStyle w:val="Photo"/>
+      </w:pPr>
+    </w:p>
+    <w:p>
+      <w:pPr>
+        <w:pStyle w:val="Photo"/>
+      </w:pPr>
+    </w:p>
+    <w:p>
+      <w:pPr>
+        <w:pStyle w:val="Photo"/>
+      </w:pPr>
+    </w:p>
+    <w:p>
+      <w:pPr>
+        <w:pStyle w:val="Photo"/>
+      </w:pPr>
+    </w:p>
+    <w:p>
+      <w:pPr>
+        <w:pStyle w:val="Photo"/>
+      </w:pPr>
+    </w:p>
+    <w:p>
+      <w:pPr>
+        <w:pStyle w:val="Photo"/>
+      </w:pPr>
+    </w:p>
+    <w:p>
+      <w:pPr>
+        <w:pStyle w:val="Photo"/>
+      </w:pPr>
+    </w:p>
+    <w:p>
+      <w:pPr>
+        <w:pStyle w:val="Photo"/>
+      </w:pPr>
+    </w:p>
+    <w:p>
+      <w:pPr>
+        <w:pStyle w:val="Photo"/>
+      </w:pPr>
+    </w:p>
+    <w:p>
+      <w:pPr>
+        <w:pStyle w:val="Photo"/>
+      </w:pPr>
+    </w:p>
+    <w:p>
+      <w:pPr>
+        <w:pStyle w:val="Photo"/>
+      </w:pPr>
+    </w:p>
+    <w:p>
+      <w:pPr>
+        <w:pStyle w:val="Photo"/>
+      </w:pPr>
+    </w:p>
+    <w:p>
+      <w:pPr>
+        <w:pStyle w:val="Photo"/>
+      </w:pPr>
+    </w:p>
     <w:bookmarkEnd w:id="0"/>
     <w:bookmarkEnd w:id="1"/>
     <w:bookmarkEnd w:id="2"/>
@@ -102,6 +167,85 @@
       <w:r>
         <w:t>20 Jan, 2019</w:t>
       </w:r>
+    </w:p>
+    <w:p>
+      <w:pPr>
+        <w:pStyle w:val="ContactInfo"/>
+      </w:pPr>
+    </w:p>
+    <w:p>
+      <w:pPr>
+        <w:pStyle w:val="ContactInfo"/>
+      </w:pPr>
+    </w:p>
+    <w:p>
+      <w:pPr>
+        <w:pStyle w:val="ContactInfo"/>
+      </w:pPr>
+    </w:p>
+    <w:p>
+      <w:pPr>
+        <w:pStyle w:val="ContactInfo"/>
+      </w:pPr>
+    </w:p>
+    <w:p>
+      <w:pPr>
+        <w:pStyle w:val="ContactInfo"/>
+      </w:pPr>
+    </w:p>
+    <w:p>
+      <w:pPr>
+        <w:pStyle w:val="ContactInfo"/>
+      </w:pPr>
+    </w:p>
+    <w:p>
+      <w:pPr>
+        <w:pStyle w:val="ContactInfo"/>
+      </w:pPr>
+    </w:p>
+    <w:p>
+      <w:pPr>
+        <w:pStyle w:val="ContactInfo"/>
+      </w:pPr>
+    </w:p>
+    <w:p>
+      <w:pPr>
+        <w:pStyle w:val="ContactInfo"/>
+      </w:pPr>
+    </w:p>
+    <w:p>
+      <w:pPr>
+        <w:pStyle w:val="ContactInfo"/>
+      </w:pPr>
+    </w:p>
+    <w:p>
+      <w:pPr>
+        <w:pStyle w:val="ContactInfo"/>
+      </w:pPr>
+    </w:p>
+    <w:p>
+      <w:pPr>
+        <w:pStyle w:val="ContactInfo"/>
+      </w:pPr>
+    </w:p>
+    <w:p>
+      <w:pPr>
+        <w:pStyle w:val="ContactInfo"/>
+      </w:pPr>
+    </w:p>
+    <w:p>
+      <w:pPr>
+        <w:pStyle w:val="ContactInfo"/>
+      </w:pPr>
+    </w:p>
+    <w:p>
+      <w:pPr>
+        <w:pStyle w:val="ContactInfo"/>
+        <w:jc w:val="right"/>
+      </w:pPr>
+      <w:r>
+        <w:t>Version: 1.0</w:t>
+      </w:r>
       <w:r>
         <w:br w:type="page"/>
       </w:r>
@@ -115,32 +259,32 @@
         <w:t>Introduction</w:t>
       </w:r>
     </w:p>
-    <w:sdt>
-      <w:sdtPr>
-        <w:alias w:val="Paragraph Text:"/>
-        <w:tag w:val="Paragraph Text:"/>
-        <w:id w:val="-2013052735"/>
-        <w:placeholder>
-          <w:docPart w:val="49DE44D6902DE34BA7E717EFE9C6533F"/>
-        </w:placeholder>
-        <w:temporary/>
-        <w:showingPlcHdr/>
-        <w15:appearance w15:val="hidden"/>
-      </w:sdtPr>
-      <w:sdtEndPr/>
-      <w:sdtContent>
-        <w:p>
-          <w:r>
-            <w:t>You might like the photo on the cover page as much as we do, but if it’s not ideal for your report, it’s easy to replace it with your own.</w:t>
-          </w:r>
-        </w:p>
-        <w:p>
-          <w:r>
-            <w:t>Just delete the placeholder picture. Then, on the Insert tab, click Picture to select one from your files.</w:t>
-          </w:r>
-        </w:p>
-      </w:sdtContent>
-    </w:sdt>
+    <w:p>
+      <w:pPr>
+        <w:spacing w:line="360" w:lineRule="auto"/>
+      </w:pPr>
+      <w:r>
+        <w:t xml:space="preserve">With the introduction of facial recognition into the IoT devices, a lot of improvements have been made. One of the section that we believe still lacks usage of modern technology is the </w:t>
+      </w:r>
+      <w:r>
+        <w:t xml:space="preserve">main entrance of residential area. Around the world, we still see usage of traditional key-style doors. According to </w:t>
+      </w:r>
+      <w:r>
+        <w:rPr>
+          <w:i/>
+        </w:rPr>
+        <w:t>The conference board of Canada</w:t>
+      </w:r>
+      <w:r>
+        <w:t>, Canada has over 500 burglaries/100k population in a year</w:t>
+      </w:r>
+      <w:r>
+        <w:t>. So, having usage of facial recognition door locks shall increase security of property as it cannot be tempered with. These locks shall be connected to a database that stores all the occupants faces. Once a person is in proximity of the lock, it would scan the person’s face compare with saved</w:t>
+      </w:r>
+      <w:r>
+        <w:t xml:space="preserve"> images and decide to either unlock or keep the door locked. The benefits of this lock are as follows: first, it would eliminate the use of a key to unlock. Second, it cannot be tempered with, thus extra security and finally, very easy to use and configure.</w:t>
+      </w:r>
+    </w:p>
     <w:p>
       <w:pPr>
         <w:pStyle w:val="Heading2"/>
@@ -149,31 +293,11 @@
         <w:t>Objectives</w:t>
       </w:r>
     </w:p>
-    <w:sdt>
-      <w:sdtPr>
-        <w:alias w:val="Paragraph Text:"/>
-        <w:tag w:val="Paragraph Text:"/>
-        <w:id w:val="1273359456"/>
-        <w:placeholder>
-          <w:docPart w:val="CF5603CCC5A0B544A506E60644085715"/>
-        </w:placeholder>
-        <w:temporary/>
-        <w:showingPlcHdr/>
-        <w15:appearance w15:val="hidden"/>
-      </w:sdtPr>
-      <w:sdtContent>
-        <w:p>
-          <w:r>
-            <w:t>You might like the photo on the cover page as much as we do, but if it’s not ideal for your report, it’s easy to replace it with your own.</w:t>
-          </w:r>
-        </w:p>
-        <w:p>
-          <w:r>
-            <w:t>Just delete the placeholder picture. Then, on the Insert tab, click Picture to select one from your files.</w:t>
-          </w:r>
-        </w:p>
-      </w:sdtContent>
-    </w:sdt>
+    <w:p>
+      <w:r>
+        <w:t>The objective of this project is to build a facial recognition door lock that either unlocks when authorized occupant’s face is scanned.</w:t>
+      </w:r>
+    </w:p>
     <w:p>
       <w:pPr>
         <w:pStyle w:val="Heading2"/>
@@ -182,31 +306,49 @@
         <w:t>solution &amp; validation</w:t>
       </w:r>
     </w:p>
-    <w:sdt>
-      <w:sdtPr>
-        <w:alias w:val="Paragraph Text:"/>
-        <w:tag w:val="Paragraph Text:"/>
-        <w:id w:val="1681472117"/>
-        <w:placeholder>
-          <w:docPart w:val="97070E3DA89ECF4F842E053097277104"/>
-        </w:placeholder>
-        <w:temporary/>
-        <w:showingPlcHdr/>
-        <w15:appearance w15:val="hidden"/>
-      </w:sdtPr>
-      <w:sdtContent>
-        <w:p>
-          <w:r>
-            <w:t>You might like the photo on the cover page as much as we do, but if it’s not ideal for your report, it’s easy to replace it with your own.</w:t>
-          </w:r>
-        </w:p>
-        <w:p>
-          <w:r>
-            <w:t>Just delete the placeholder picture. Then, on the Insert tab, click Picture to select one from your files.</w:t>
-          </w:r>
-        </w:p>
-      </w:sdtContent>
-    </w:sdt>
+    <w:p>
+      <w:r>
+        <w:t>To achieve the scope of the project, following are the tools/programs we shall use:</w:t>
+      </w:r>
+    </w:p>
+    <w:p>
+      <w:pPr>
+        <w:pStyle w:val="ListParagraph"/>
+        <w:numPr>
+          <w:ilvl w:val="0"/>
+          <w:numId w:val="17"/>
+        </w:numPr>
+      </w:pPr>
+      <w:r>
+        <w:t>Arduino</w:t>
+      </w:r>
+    </w:p>
+    <w:p>
+      <w:pPr>
+        <w:pStyle w:val="ListParagraph"/>
+        <w:numPr>
+          <w:ilvl w:val="0"/>
+          <w:numId w:val="17"/>
+        </w:numPr>
+      </w:pPr>
+      <w:r>
+        <w:t>Motor (acts like latch)</w:t>
+      </w:r>
+    </w:p>
+    <w:p>
+      <w:pPr>
+        <w:pStyle w:val="ListParagraph"/>
+        <w:numPr>
+          <w:ilvl w:val="0"/>
+          <w:numId w:val="17"/>
+        </w:numPr>
+      </w:pPr>
+      <w:r>
+        <w:t>Python programming language to build the AI</w:t>
+      </w:r>
+      <w:bookmarkStart w:id="5" w:name="_GoBack"/>
+      <w:bookmarkEnd w:id="5"/>
+    </w:p>
     <w:p>
       <w:pPr>
         <w:pStyle w:val="Heading2"/>
@@ -398,8 +540,6 @@
             <w:r>
               <w:t>5</w:t>
             </w:r>
-            <w:bookmarkStart w:id="5" w:name="_GoBack"/>
-            <w:bookmarkEnd w:id="5"/>
           </w:p>
         </w:tc>
         <w:tc>
@@ -562,34 +702,36 @@
         <w:pStyle w:val="Heading2"/>
       </w:pPr>
       <w:r>
+        <w:lastRenderedPageBreak/>
         <w:t>progress</w:t>
       </w:r>
     </w:p>
-    <w:sdt>
-      <w:sdtPr>
-        <w:alias w:val="Paragraph Text:"/>
-        <w:tag w:val="Paragraph Text:"/>
-        <w:id w:val="1268423455"/>
-        <w:placeholder>
-          <w:docPart w:val="B7940826D9F6C549ACC84757753CE5E4"/>
-        </w:placeholder>
-        <w:temporary/>
-        <w:showingPlcHdr/>
-        <w15:appearance w15:val="hidden"/>
-      </w:sdtPr>
-      <w:sdtContent>
-        <w:p>
-          <w:r>
-            <w:t>You might like the photo on the cover page as much as we do, but if it’s not ideal for your report, it’s easy to replace it with your own.</w:t>
-          </w:r>
-        </w:p>
-        <w:p>
-          <w:r>
-            <w:t>Just delete the placeholder picture. Then, on the Insert tab, click Picture to select one from your files.</w:t>
-          </w:r>
-        </w:p>
-      </w:sdtContent>
-    </w:sdt>
+    <w:p/>
+    <w:p>
+      <w:pPr>
+        <w:pStyle w:val="Heading2"/>
+      </w:pPr>
+      <w:r>
+        <w:t>work cited</w:t>
+      </w:r>
+    </w:p>
+    <w:p>
+      <w:pPr>
+        <w:pStyle w:val="ListParagraph"/>
+        <w:numPr>
+          <w:ilvl w:val="0"/>
+          <w:numId w:val="16"/>
+        </w:numPr>
+      </w:pPr>
+      <w:r>
+        <w:rPr>
+          <w:color w:val="0000FF"/>
+          <w:u w:val="single"/>
+        </w:rPr>
+        <w:t>https://www.conferenceboard.ca/hcp/Details/society/burglaries.aspx?AspxAutoDetectCookieSupport=1</w:t>
+      </w:r>
+    </w:p>
+    <w:p/>
     <w:sectPr>
       <w:footerReference w:type="default" r:id="rId7"/>
       <w:pgSz w:w="12240" w:h="15840"/>
@@ -607,9 +749,6 @@
 <w:endnotes xmlns:wpc="http://schemas.microsoft.com/office/word/2010/wordprocessingCanvas" xmlns:cx="http://schemas.microsoft.com/office/drawing/2014/chartex" xmlns:cx1="http://schemas.microsoft.com/office/drawing/2015/9/8/chartex" xmlns:cx2="http://schemas.microsoft.com/office/drawing/2015/10/21/chartex" xmlns:cx3="http://schemas.microsoft.com/office/drawing/2016/5/9/chartex" xmlns:cx4="http://schemas.microsoft.com/office/drawing/2016/5/10/chartex" xmlns:cx5="http://schemas.microsoft.com/office/drawing/2016/5/11/chartex" xmlns:cx6="http://schemas.microsoft.com/office/drawing/2016/5/12/chartex" xmlns:cx7="http://schemas.microsoft.com/office/drawing/2016/5/13/chartex" xmlns:cx8="http://schemas.microsoft.com/office/drawing/2016/5/14/chartex" xmlns:mc="http://schemas.openxmlformats.org/markup-compatibility/2006" xmlns:aink="http://schemas.microsoft.com/office/drawing/2016/ink" xmlns:am3d="http://schemas.microsoft.com/office/drawing/2017/model3d" xmlns:o="urn:schemas-microsoft-com:office:office" xmlns:r="http://schemas.openxmlformats.org/officeDocument/2006/relationships" xmlns:m="http://schemas.openxmlformats.org/officeDocument/2006/math" xmlns:v="urn:schemas-microsoft-com:vml" xmlns:wp14="http://schemas.microsoft.com/office/word/2010/wordprocessingDrawing" xmlns:wp="http://schemas.openxmlformats.org/drawingml/2006/wordprocessingDrawing" xmlns:w10="urn:schemas-microsoft-com:office:word" xmlns:w="http://schemas.openxmlformats.org/wordprocessingml/2006/main" xmlns:w14="http://schemas.microsoft.com/office/word/2010/wordml" xmlns:w15="http://schemas.microsoft.com/office/word/2012/wordml" xmlns:w16cid="http://schemas.microsoft.com/office/word/2016/wordml/cid" xmlns:w16se="http://schemas.microsoft.com/office/word/2015/wordml/symex" xmlns:wpg="http://schemas.microsoft.com/office/word/2010/wordprocessingGroup" xmlns:wpi="http://schemas.microsoft.com/office/word/2010/wordprocessingInk" xmlns:wne="http://schemas.microsoft.com/office/word/2006/wordml" xmlns:wps="http://schemas.microsoft.com/office/word/2010/wordprocessingShape" mc:Ignorable="w14 w15 w16se w16cid wp14">
   <w:endnote w:type="separator" w:id="-1">
     <w:p>
-      <w:pPr>
-        <w:spacing w:before="0" w:after="0" w:line="240" w:lineRule="auto"/>
-      </w:pPr>
       <w:r>
         <w:separator/>
       </w:r>
@@ -617,9 +756,6 @@
   </w:endnote>
   <w:endnote w:type="continuationSeparator" w:id="0">
     <w:p>
-      <w:pPr>
-        <w:spacing w:before="0" w:after="0" w:line="240" w:lineRule="auto"/>
-      </w:pPr>
       <w:r>
         <w:continuationSeparator/>
       </w:r>
@@ -663,9 +799,6 @@
 <w:footnotes xmlns:wpc="http://schemas.microsoft.com/office/word/2010/wordprocessingCanvas" xmlns:cx="http://schemas.microsoft.com/office/drawing/2014/chartex" xmlns:cx1="http://schemas.microsoft.com/office/drawing/2015/9/8/chartex" xmlns:cx2="http://schemas.microsoft.com/office/drawing/2015/10/21/chartex" xmlns:cx3="http://schemas.microsoft.com/office/drawing/2016/5/9/chartex" xmlns:cx4="http://schemas.microsoft.com/office/drawing/2016/5/10/chartex" xmlns:cx5="http://schemas.microsoft.com/office/drawing/2016/5/11/chartex" xmlns:cx6="http://schemas.microsoft.com/office/drawing/2016/5/12/chartex" xmlns:cx7="http://schemas.microsoft.com/office/drawing/2016/5/13/chartex" xmlns:cx8="http://schemas.microsoft.com/office/drawing/2016/5/14/chartex" xmlns:mc="http://schemas.openxmlformats.org/markup-compatibility/2006" xmlns:aink="http://schemas.microsoft.com/office/drawing/2016/ink" xmlns:am3d="http://schemas.microsoft.com/office/drawing/2017/model3d" xmlns:o="urn:schemas-microsoft-com:office:office" xmlns:r="http://schemas.openxmlformats.org/officeDocument/2006/relationships" xmlns:m="http://schemas.openxmlformats.org/officeDocument/2006/math" xmlns:v="urn:schemas-microsoft-com:vml" xmlns:wp14="http://schemas.microsoft.com/office/word/2010/wordprocessingDrawing" xmlns:wp="http://schemas.openxmlformats.org/drawingml/2006/wordprocessingDrawing" xmlns:w10="urn:schemas-microsoft-com:office:word" xmlns:w="http://schemas.openxmlformats.org/wordprocessingml/2006/main" xmlns:w14="http://schemas.microsoft.com/office/word/2010/wordml" xmlns:w15="http://schemas.microsoft.com/office/word/2012/wordml" xmlns:w16cid="http://schemas.microsoft.com/office/word/2016/wordml/cid" xmlns:w16se="http://schemas.microsoft.com/office/word/2015/wordml/symex" xmlns:wpg="http://schemas.microsoft.com/office/word/2010/wordprocessingGroup" xmlns:wpi="http://schemas.microsoft.com/office/word/2010/wordprocessingInk" xmlns:wne="http://schemas.microsoft.com/office/word/2006/wordml" xmlns:wps="http://schemas.microsoft.com/office/word/2010/wordprocessingShape" mc:Ignorable="w14 w15 w16se w16cid wp14">
   <w:footnote w:type="separator" w:id="-1">
     <w:p>
-      <w:pPr>
-        <w:spacing w:before="0" w:after="0" w:line="240" w:lineRule="auto"/>
-      </w:pPr>
       <w:r>
         <w:separator/>
       </w:r>
@@ -673,9 +806,6 @@
   </w:footnote>
   <w:footnote w:type="continuationSeparator" w:id="0">
     <w:p>
-      <w:pPr>
-        <w:spacing w:before="0" w:after="0" w:line="240" w:lineRule="auto"/>
-      </w:pPr>
       <w:r>
         <w:continuationSeparator/>
       </w:r>
@@ -1045,6 +1175,230 @@
     </w:lvl>
   </w:abstractNum>
   <w:abstractNum w:abstractNumId="12" w15:restartNumberingAfterBreak="0">
+    <w:nsid w:val="372B196B"/>
+    <w:multiLevelType w:val="hybridMultilevel"/>
+    <w:tmpl w:val="B1D0F6BE"/>
+    <w:lvl w:ilvl="0" w:tplc="CBDEBDA4">
+      <w:numFmt w:val="bullet"/>
+      <w:lvlText w:val="-"/>
+      <w:lvlJc w:val="left"/>
+      <w:pPr>
+        <w:ind w:left="720" w:hanging="360"/>
+      </w:pPr>
+      <w:rPr>
+        <w:rFonts w:ascii="Times New Roman" w:eastAsia="Times New Roman" w:hAnsi="Times New Roman" w:cs="Times New Roman" w:hint="default"/>
+      </w:rPr>
+    </w:lvl>
+    <w:lvl w:ilvl="1" w:tplc="04090003" w:tentative="1">
+      <w:start w:val="1"/>
+      <w:numFmt w:val="bullet"/>
+      <w:lvlText w:val="o"/>
+      <w:lvlJc w:val="left"/>
+      <w:pPr>
+        <w:ind w:left="1440" w:hanging="360"/>
+      </w:pPr>
+      <w:rPr>
+        <w:rFonts w:ascii="Courier New" w:hAnsi="Courier New" w:cs="Courier New" w:hint="default"/>
+      </w:rPr>
+    </w:lvl>
+    <w:lvl w:ilvl="2" w:tplc="04090005" w:tentative="1">
+      <w:start w:val="1"/>
+      <w:numFmt w:val="bullet"/>
+      <w:lvlText w:val=""/>
+      <w:lvlJc w:val="left"/>
+      <w:pPr>
+        <w:ind w:left="2160" w:hanging="360"/>
+      </w:pPr>
+      <w:rPr>
+        <w:rFonts w:ascii="Wingdings" w:hAnsi="Wingdings" w:hint="default"/>
+      </w:rPr>
+    </w:lvl>
+    <w:lvl w:ilvl="3" w:tplc="04090001" w:tentative="1">
+      <w:start w:val="1"/>
+      <w:numFmt w:val="bullet"/>
+      <w:lvlText w:val=""/>
+      <w:lvlJc w:val="left"/>
+      <w:pPr>
+        <w:ind w:left="2880" w:hanging="360"/>
+      </w:pPr>
+      <w:rPr>
+        <w:rFonts w:ascii="Symbol" w:hAnsi="Symbol" w:hint="default"/>
+      </w:rPr>
+    </w:lvl>
+    <w:lvl w:ilvl="4" w:tplc="04090003" w:tentative="1">
+      <w:start w:val="1"/>
+      <w:numFmt w:val="bullet"/>
+      <w:lvlText w:val="o"/>
+      <w:lvlJc w:val="left"/>
+      <w:pPr>
+        <w:ind w:left="3600" w:hanging="360"/>
+      </w:pPr>
+      <w:rPr>
+        <w:rFonts w:ascii="Courier New" w:hAnsi="Courier New" w:cs="Courier New" w:hint="default"/>
+      </w:rPr>
+    </w:lvl>
+    <w:lvl w:ilvl="5" w:tplc="04090005" w:tentative="1">
+      <w:start w:val="1"/>
+      <w:numFmt w:val="bullet"/>
+      <w:lvlText w:val=""/>
+      <w:lvlJc w:val="left"/>
+      <w:pPr>
+        <w:ind w:left="4320" w:hanging="360"/>
+      </w:pPr>
+      <w:rPr>
+        <w:rFonts w:ascii="Wingdings" w:hAnsi="Wingdings" w:hint="default"/>
+      </w:rPr>
+    </w:lvl>
+    <w:lvl w:ilvl="6" w:tplc="04090001" w:tentative="1">
+      <w:start w:val="1"/>
+      <w:numFmt w:val="bullet"/>
+      <w:lvlText w:val=""/>
+      <w:lvlJc w:val="left"/>
+      <w:pPr>
+        <w:ind w:left="5040" w:hanging="360"/>
+      </w:pPr>
+      <w:rPr>
+        <w:rFonts w:ascii="Symbol" w:hAnsi="Symbol" w:hint="default"/>
+      </w:rPr>
+    </w:lvl>
+    <w:lvl w:ilvl="7" w:tplc="04090003" w:tentative="1">
+      <w:start w:val="1"/>
+      <w:numFmt w:val="bullet"/>
+      <w:lvlText w:val="o"/>
+      <w:lvlJc w:val="left"/>
+      <w:pPr>
+        <w:ind w:left="5760" w:hanging="360"/>
+      </w:pPr>
+      <w:rPr>
+        <w:rFonts w:ascii="Courier New" w:hAnsi="Courier New" w:cs="Courier New" w:hint="default"/>
+      </w:rPr>
+    </w:lvl>
+    <w:lvl w:ilvl="8" w:tplc="04090005" w:tentative="1">
+      <w:start w:val="1"/>
+      <w:numFmt w:val="bullet"/>
+      <w:lvlText w:val=""/>
+      <w:lvlJc w:val="left"/>
+      <w:pPr>
+        <w:ind w:left="6480" w:hanging="360"/>
+      </w:pPr>
+      <w:rPr>
+        <w:rFonts w:ascii="Wingdings" w:hAnsi="Wingdings" w:hint="default"/>
+      </w:rPr>
+    </w:lvl>
+  </w:abstractNum>
+  <w:abstractNum w:abstractNumId="13" w15:restartNumberingAfterBreak="0">
+    <w:nsid w:val="4376357B"/>
+    <w:multiLevelType w:val="hybridMultilevel"/>
+    <w:tmpl w:val="677674D4"/>
+    <w:lvl w:ilvl="0" w:tplc="DA6E461E">
+      <w:numFmt w:val="bullet"/>
+      <w:lvlText w:val="-"/>
+      <w:lvlJc w:val="left"/>
+      <w:pPr>
+        <w:ind w:left="720" w:hanging="360"/>
+      </w:pPr>
+      <w:rPr>
+        <w:rFonts w:ascii="Times New Roman" w:eastAsia="Times New Roman" w:hAnsi="Times New Roman" w:cs="Times New Roman" w:hint="default"/>
+      </w:rPr>
+    </w:lvl>
+    <w:lvl w:ilvl="1" w:tplc="04090003" w:tentative="1">
+      <w:start w:val="1"/>
+      <w:numFmt w:val="bullet"/>
+      <w:lvlText w:val="o"/>
+      <w:lvlJc w:val="left"/>
+      <w:pPr>
+        <w:ind w:left="1440" w:hanging="360"/>
+      </w:pPr>
+      <w:rPr>
+        <w:rFonts w:ascii="Courier New" w:hAnsi="Courier New" w:cs="Courier New" w:hint="default"/>
+      </w:rPr>
+    </w:lvl>
+    <w:lvl w:ilvl="2" w:tplc="04090005" w:tentative="1">
+      <w:start w:val="1"/>
+      <w:numFmt w:val="bullet"/>
+      <w:lvlText w:val=""/>
+      <w:lvlJc w:val="left"/>
+      <w:pPr>
+        <w:ind w:left="2160" w:hanging="360"/>
+      </w:pPr>
+      <w:rPr>
+        <w:rFonts w:ascii="Wingdings" w:hAnsi="Wingdings" w:hint="default"/>
+      </w:rPr>
+    </w:lvl>
+    <w:lvl w:ilvl="3" w:tplc="04090001" w:tentative="1">
+      <w:start w:val="1"/>
+      <w:numFmt w:val="bullet"/>
+      <w:lvlText w:val=""/>
+      <w:lvlJc w:val="left"/>
+      <w:pPr>
+        <w:ind w:left="2880" w:hanging="360"/>
+      </w:pPr>
+      <w:rPr>
+        <w:rFonts w:ascii="Symbol" w:hAnsi="Symbol" w:hint="default"/>
+      </w:rPr>
+    </w:lvl>
+    <w:lvl w:ilvl="4" w:tplc="04090003" w:tentative="1">
+      <w:start w:val="1"/>
+      <w:numFmt w:val="bullet"/>
+      <w:lvlText w:val="o"/>
+      <w:lvlJc w:val="left"/>
+      <w:pPr>
+        <w:ind w:left="3600" w:hanging="360"/>
+      </w:pPr>
+      <w:rPr>
+        <w:rFonts w:ascii="Courier New" w:hAnsi="Courier New" w:cs="Courier New" w:hint="default"/>
+      </w:rPr>
+    </w:lvl>
+    <w:lvl w:ilvl="5" w:tplc="04090005" w:tentative="1">
+      <w:start w:val="1"/>
+      <w:numFmt w:val="bullet"/>
+      <w:lvlText w:val=""/>
+      <w:lvlJc w:val="left"/>
+      <w:pPr>
+        <w:ind w:left="4320" w:hanging="360"/>
+      </w:pPr>
+      <w:rPr>
+        <w:rFonts w:ascii="Wingdings" w:hAnsi="Wingdings" w:hint="default"/>
+      </w:rPr>
+    </w:lvl>
+    <w:lvl w:ilvl="6" w:tplc="04090001" w:tentative="1">
+      <w:start w:val="1"/>
+      <w:numFmt w:val="bullet"/>
+      <w:lvlText w:val=""/>
+      <w:lvlJc w:val="left"/>
+      <w:pPr>
+        <w:ind w:left="5040" w:hanging="360"/>
+      </w:pPr>
+      <w:rPr>
+        <w:rFonts w:ascii="Symbol" w:hAnsi="Symbol" w:hint="default"/>
+      </w:rPr>
+    </w:lvl>
+    <w:lvl w:ilvl="7" w:tplc="04090003" w:tentative="1">
+      <w:start w:val="1"/>
+      <w:numFmt w:val="bullet"/>
+      <w:lvlText w:val="o"/>
+      <w:lvlJc w:val="left"/>
+      <w:pPr>
+        <w:ind w:left="5760" w:hanging="360"/>
+      </w:pPr>
+      <w:rPr>
+        <w:rFonts w:ascii="Courier New" w:hAnsi="Courier New" w:cs="Courier New" w:hint="default"/>
+      </w:rPr>
+    </w:lvl>
+    <w:lvl w:ilvl="8" w:tplc="04090005" w:tentative="1">
+      <w:start w:val="1"/>
+      <w:numFmt w:val="bullet"/>
+      <w:lvlText w:val=""/>
+      <w:lvlJc w:val="left"/>
+      <w:pPr>
+        <w:ind w:left="6480" w:hanging="360"/>
+      </w:pPr>
+      <w:rPr>
+        <w:rFonts w:ascii="Wingdings" w:hAnsi="Wingdings" w:hint="default"/>
+      </w:rPr>
+    </w:lvl>
+  </w:abstractNum>
+  <w:abstractNum w:abstractNumId="14" w15:restartNumberingAfterBreak="0">
     <w:nsid w:val="47164D09"/>
     <w:multiLevelType w:val="multilevel"/>
     <w:tmpl w:val="0409001F"/>
@@ -1143,7 +1497,7 @@
     <w:abstractNumId w:val="9"/>
   </w:num>
   <w:num w:numId="5">
-    <w:abstractNumId w:val="12"/>
+    <w:abstractNumId w:val="14"/>
   </w:num>
   <w:num w:numId="6">
     <w:abstractNumId w:val="10"/>
@@ -1174,6 +1528,12 @@
   </w:num>
   <w:num w:numId="15">
     <w:abstractNumId w:val="0"/>
+  </w:num>
+  <w:num w:numId="16">
+    <w:abstractNumId w:val="13"/>
+  </w:num>
+  <w:num w:numId="17">
+    <w:abstractNumId w:val="12"/>
   </w:num>
 </w:numbering>
 </file>
@@ -1574,7 +1934,17 @@
   <w:style w:type="paragraph" w:default="1" w:styleId="Normal">
     <w:name w:val="Normal"/>
     <w:qFormat/>
-    <w:rsid w:val="00333D0D"/>
+    <w:rsid w:val="00A63313"/>
+    <w:pPr>
+      <w:spacing w:before="0" w:after="0" w:line="240" w:lineRule="auto"/>
+    </w:pPr>
+    <w:rPr>
+      <w:rFonts w:ascii="Times New Roman" w:eastAsia="Times New Roman" w:hAnsi="Times New Roman" w:cs="Times New Roman"/>
+      <w:color w:val="auto"/>
+      <w:sz w:val="24"/>
+      <w:szCs w:val="24"/>
+      <w:lang w:val="en-CA"/>
+    </w:rPr>
   </w:style>
   <w:style w:type="paragraph" w:styleId="Heading1">
     <w:name w:val="heading 1"/>
@@ -1587,7 +1957,7 @@
     <w:pPr>
       <w:keepNext/>
       <w:keepLines/>
-      <w:spacing w:before="600" w:after="60"/>
+      <w:spacing w:before="600" w:after="60" w:line="264" w:lineRule="auto"/>
       <w:contextualSpacing/>
       <w:outlineLvl w:val="0"/>
     </w:pPr>
@@ -1595,6 +1965,8 @@
       <w:rFonts w:asciiTheme="majorHAnsi" w:eastAsiaTheme="majorEastAsia" w:hAnsiTheme="majorHAnsi" w:cstheme="majorBidi"/>
       <w:color w:val="007789" w:themeColor="accent1" w:themeShade="BF"/>
       <w:sz w:val="32"/>
+      <w:szCs w:val="22"/>
+      <w:lang w:val="en-US"/>
     </w:rPr>
   </w:style>
   <w:style w:type="paragraph" w:styleId="Heading2">
@@ -1609,7 +1981,7 @@
     <w:pPr>
       <w:keepNext/>
       <w:keepLines/>
-      <w:spacing w:before="240" w:after="0"/>
+      <w:spacing w:before="240" w:line="264" w:lineRule="auto"/>
       <w:contextualSpacing/>
       <w:outlineLvl w:val="1"/>
     </w:pPr>
@@ -1617,7 +1989,8 @@
       <w:rFonts w:asciiTheme="majorHAnsi" w:eastAsiaTheme="majorEastAsia" w:hAnsiTheme="majorHAnsi" w:cstheme="majorBidi"/>
       <w:caps/>
       <w:color w:val="007789" w:themeColor="accent1" w:themeShade="BF"/>
-      <w:sz w:val="24"/>
+      <w:szCs w:val="22"/>
+      <w:lang w:val="en-US"/>
     </w:rPr>
   </w:style>
   <w:style w:type="paragraph" w:styleId="Heading3">
@@ -1633,14 +2006,13 @@
     <w:pPr>
       <w:keepNext/>
       <w:keepLines/>
-      <w:spacing w:before="40" w:after="0"/>
+      <w:spacing w:before="40" w:line="264" w:lineRule="auto"/>
       <w:outlineLvl w:val="2"/>
     </w:pPr>
     <w:rPr>
       <w:rFonts w:asciiTheme="majorHAnsi" w:eastAsiaTheme="majorEastAsia" w:hAnsiTheme="majorHAnsi" w:cstheme="majorBidi"/>
       <w:color w:val="004F5B" w:themeColor="accent1" w:themeShade="7F"/>
-      <w:sz w:val="24"/>
-      <w:szCs w:val="24"/>
+      <w:lang w:val="en-US"/>
     </w:rPr>
   </w:style>
   <w:style w:type="paragraph" w:styleId="Heading6">
@@ -1656,7 +2028,7 @@
     <w:pPr>
       <w:keepNext/>
       <w:keepLines/>
-      <w:spacing w:before="40" w:after="0"/>
+      <w:spacing w:before="40"/>
       <w:outlineLvl w:val="5"/>
     </w:pPr>
     <w:rPr>
@@ -1677,7 +2049,7 @@
     <w:pPr>
       <w:keepNext/>
       <w:keepLines/>
-      <w:spacing w:before="40" w:after="0"/>
+      <w:spacing w:before="40"/>
       <w:outlineLvl w:val="6"/>
     </w:pPr>
     <w:rPr>
@@ -1700,7 +2072,7 @@
     <w:pPr>
       <w:keepNext/>
       <w:keepLines/>
-      <w:spacing w:before="40" w:after="0"/>
+      <w:spacing w:before="40"/>
       <w:outlineLvl w:val="7"/>
     </w:pPr>
     <w:rPr>
@@ -1722,7 +2094,7 @@
     <w:pPr>
       <w:keepNext/>
       <w:keepLines/>
-      <w:spacing w:before="40" w:after="0"/>
+      <w:spacing w:before="40"/>
       <w:outlineLvl w:val="8"/>
     </w:pPr>
     <w:rPr>
@@ -1792,9 +2164,16 @@
     <w:qFormat/>
     <w:rsid w:val="00C6554A"/>
     <w:pPr>
-      <w:spacing w:before="0" w:after="0"/>
+      <w:spacing w:line="264" w:lineRule="auto"/>
       <w:jc w:val="center"/>
     </w:pPr>
+    <w:rPr>
+      <w:rFonts w:asciiTheme="minorHAnsi" w:eastAsiaTheme="minorHAnsi" w:hAnsiTheme="minorHAnsi" w:cstheme="minorBidi"/>
+      <w:color w:val="595959" w:themeColor="text1" w:themeTint="A6"/>
+      <w:sz w:val="22"/>
+      <w:szCs w:val="22"/>
+      <w:lang w:val="en-US"/>
+    </w:rPr>
   </w:style>
   <w:style w:type="paragraph" w:styleId="ListBullet">
     <w:name w:val="List Bullet"/>
@@ -1807,7 +2186,15 @@
       <w:numPr>
         <w:numId w:val="4"/>
       </w:numPr>
+      <w:spacing w:before="120" w:after="200" w:line="264" w:lineRule="auto"/>
     </w:pPr>
+    <w:rPr>
+      <w:rFonts w:asciiTheme="minorHAnsi" w:eastAsiaTheme="minorHAnsi" w:hAnsiTheme="minorHAnsi" w:cstheme="minorBidi"/>
+      <w:color w:val="595959" w:themeColor="text1" w:themeTint="A6"/>
+      <w:sz w:val="22"/>
+      <w:szCs w:val="22"/>
+      <w:lang w:val="en-US"/>
+    </w:rPr>
   </w:style>
   <w:style w:type="paragraph" w:styleId="Title">
     <w:name w:val="Title"/>
@@ -1818,7 +2205,7 @@
     <w:qFormat/>
     <w:rsid w:val="00333D0D"/>
     <w:pPr>
-      <w:spacing w:before="480" w:after="40" w:line="240" w:lineRule="auto"/>
+      <w:spacing w:before="480" w:after="40"/>
       <w:contextualSpacing/>
       <w:jc w:val="center"/>
     </w:pPr>
@@ -1827,6 +2214,8 @@
       <w:color w:val="007789" w:themeColor="accent1" w:themeShade="BF"/>
       <w:kern w:val="28"/>
       <w:sz w:val="60"/>
+      <w:szCs w:val="22"/>
+      <w:lang w:val="en-US"/>
     </w:rPr>
   </w:style>
   <w:style w:type="character" w:customStyle="1" w:styleId="TitleChar">
@@ -1854,14 +2243,17 @@
       <w:numPr>
         <w:ilvl w:val="1"/>
       </w:numPr>
-      <w:spacing w:before="0" w:after="480"/>
+      <w:spacing w:after="480" w:line="264" w:lineRule="auto"/>
       <w:contextualSpacing/>
       <w:jc w:val="center"/>
     </w:pPr>
     <w:rPr>
       <w:rFonts w:asciiTheme="majorHAnsi" w:eastAsiaTheme="majorEastAsia" w:hAnsiTheme="majorHAnsi" w:cstheme="majorBidi"/>
       <w:caps/>
+      <w:color w:val="595959" w:themeColor="text1" w:themeTint="A6"/>
       <w:sz w:val="26"/>
+      <w:szCs w:val="22"/>
+      <w:lang w:val="en-US"/>
     </w:rPr>
   </w:style>
   <w:style w:type="character" w:customStyle="1" w:styleId="SubtitleChar">
@@ -1884,11 +2276,15 @@
     <w:unhideWhenUsed/>
     <w:rsid w:val="00C6554A"/>
     <w:pPr>
-      <w:spacing w:before="0" w:after="0" w:line="240" w:lineRule="auto"/>
       <w:jc w:val="right"/>
     </w:pPr>
     <w:rPr>
+      <w:rFonts w:asciiTheme="minorHAnsi" w:eastAsiaTheme="minorHAnsi" w:hAnsiTheme="minorHAnsi" w:cstheme="minorBidi"/>
       <w:caps/>
+      <w:color w:val="595959" w:themeColor="text1" w:themeTint="A6"/>
+      <w:sz w:val="22"/>
+      <w:szCs w:val="22"/>
+      <w:lang w:val="en-US"/>
     </w:rPr>
   </w:style>
   <w:style w:type="character" w:customStyle="1" w:styleId="FooterChar">
@@ -1908,9 +2304,15 @@
     <w:qFormat/>
     <w:rsid w:val="00C6554A"/>
     <w:pPr>
-      <w:spacing w:before="0" w:after="0" w:line="240" w:lineRule="auto"/>
       <w:jc w:val="center"/>
     </w:pPr>
+    <w:rPr>
+      <w:rFonts w:asciiTheme="minorHAnsi" w:eastAsiaTheme="minorHAnsi" w:hAnsiTheme="minorHAnsi" w:cstheme="minorBidi"/>
+      <w:color w:val="595959" w:themeColor="text1" w:themeTint="A6"/>
+      <w:sz w:val="22"/>
+      <w:szCs w:val="22"/>
+      <w:lang w:val="en-US"/>
+    </w:rPr>
   </w:style>
   <w:style w:type="paragraph" w:styleId="Header">
     <w:name w:val="header"/>
@@ -1919,9 +2321,13 @@
     <w:uiPriority w:val="99"/>
     <w:unhideWhenUsed/>
     <w:rsid w:val="00C6554A"/>
-    <w:pPr>
-      <w:spacing w:before="0" w:after="0" w:line="240" w:lineRule="auto"/>
-    </w:pPr>
+    <w:rPr>
+      <w:rFonts w:asciiTheme="minorHAnsi" w:eastAsiaTheme="minorHAnsi" w:hAnsiTheme="minorHAnsi" w:cstheme="minorBidi"/>
+      <w:color w:val="595959" w:themeColor="text1" w:themeTint="A6"/>
+      <w:sz w:val="22"/>
+      <w:szCs w:val="22"/>
+      <w:lang w:val="en-US"/>
+    </w:rPr>
   </w:style>
   <w:style w:type="character" w:customStyle="1" w:styleId="HeaderChar">
     <w:name w:val="Header Char"/>
@@ -1947,8 +2353,16 @@
       <w:numPr>
         <w:numId w:val="3"/>
       </w:numPr>
+      <w:spacing w:before="120" w:after="200" w:line="264" w:lineRule="auto"/>
       <w:contextualSpacing/>
     </w:pPr>
+    <w:rPr>
+      <w:rFonts w:asciiTheme="minorHAnsi" w:eastAsiaTheme="minorHAnsi" w:hAnsiTheme="minorHAnsi" w:cstheme="minorBidi"/>
+      <w:color w:val="595959" w:themeColor="text1" w:themeTint="A6"/>
+      <w:sz w:val="22"/>
+      <w:szCs w:val="22"/>
+      <w:lang w:val="en-US"/>
+    </w:rPr>
   </w:style>
   <w:style w:type="character" w:customStyle="1" w:styleId="Heading3Char">
     <w:name w:val="Heading 3 Char"/>
@@ -2070,9 +2484,6 @@
     <w:unhideWhenUsed/>
     <w:qFormat/>
     <w:rsid w:val="00C6554A"/>
-    <w:pPr>
-      <w:spacing w:before="0" w:line="240" w:lineRule="auto"/>
-    </w:pPr>
     <w:rPr>
       <w:i/>
       <w:iCs/>
@@ -2088,9 +2499,6 @@
     <w:semiHidden/>
     <w:unhideWhenUsed/>
     <w:rsid w:val="00C6554A"/>
-    <w:pPr>
-      <w:spacing w:before="0" w:after="0" w:line="240" w:lineRule="auto"/>
-    </w:pPr>
     <w:rPr>
       <w:rFonts w:ascii="Segoe UI" w:hAnsi="Segoe UI" w:cs="Segoe UI"/>
       <w:szCs w:val="18"/>
@@ -2140,10 +2548,14 @@
     <w:unhideWhenUsed/>
     <w:rsid w:val="00C6554A"/>
     <w:pPr>
-      <w:spacing w:after="120"/>
+      <w:spacing w:before="120" w:after="120" w:line="264" w:lineRule="auto"/>
     </w:pPr>
     <w:rPr>
+      <w:rFonts w:asciiTheme="minorHAnsi" w:eastAsiaTheme="minorHAnsi" w:hAnsiTheme="minorHAnsi" w:cstheme="minorBidi"/>
+      <w:color w:val="595959" w:themeColor="text1" w:themeTint="A6"/>
+      <w:sz w:val="22"/>
       <w:szCs w:val="16"/>
+      <w:lang w:val="en-US"/>
     </w:rPr>
   </w:style>
   <w:style w:type="character" w:customStyle="1" w:styleId="BodyText3Char">
@@ -2204,9 +2616,6 @@
     <w:semiHidden/>
     <w:unhideWhenUsed/>
     <w:rsid w:val="00C6554A"/>
-    <w:pPr>
-      <w:spacing w:line="240" w:lineRule="auto"/>
-    </w:pPr>
     <w:rPr>
       <w:szCs w:val="20"/>
     </w:rPr>
@@ -2257,9 +2666,6 @@
     <w:semiHidden/>
     <w:unhideWhenUsed/>
     <w:rsid w:val="00C6554A"/>
-    <w:pPr>
-      <w:spacing w:before="0" w:after="0" w:line="240" w:lineRule="auto"/>
-    </w:pPr>
     <w:rPr>
       <w:rFonts w:ascii="Segoe UI" w:hAnsi="Segoe UI" w:cs="Segoe UI"/>
       <w:szCs w:val="16"/>
@@ -2285,9 +2691,6 @@
     <w:semiHidden/>
     <w:unhideWhenUsed/>
     <w:rsid w:val="00C6554A"/>
-    <w:pPr>
-      <w:spacing w:before="0" w:after="0" w:line="240" w:lineRule="auto"/>
-    </w:pPr>
     <w:rPr>
       <w:szCs w:val="20"/>
     </w:rPr>
@@ -2310,12 +2713,12 @@
     <w:semiHidden/>
     <w:unhideWhenUsed/>
     <w:rsid w:val="00C6554A"/>
-    <w:pPr>
-      <w:spacing w:before="0" w:after="0" w:line="240" w:lineRule="auto"/>
-    </w:pPr>
     <w:rPr>
       <w:rFonts w:asciiTheme="majorHAnsi" w:eastAsiaTheme="majorEastAsia" w:hAnsiTheme="majorHAnsi" w:cstheme="majorBidi"/>
+      <w:color w:val="595959" w:themeColor="text1" w:themeTint="A6"/>
+      <w:sz w:val="22"/>
       <w:szCs w:val="20"/>
+      <w:lang w:val="en-US"/>
     </w:rPr>
   </w:style>
   <w:style w:type="character" w:styleId="FollowedHyperlink">
@@ -2338,11 +2741,12 @@
     <w:semiHidden/>
     <w:unhideWhenUsed/>
     <w:rsid w:val="00C6554A"/>
-    <w:pPr>
-      <w:spacing w:before="0" w:after="0" w:line="240" w:lineRule="auto"/>
-    </w:pPr>
-    <w:rPr>
+    <w:rPr>
+      <w:rFonts w:asciiTheme="minorHAnsi" w:eastAsiaTheme="minorHAnsi" w:hAnsiTheme="minorHAnsi" w:cstheme="minorBidi"/>
+      <w:color w:val="595959" w:themeColor="text1" w:themeTint="A6"/>
+      <w:sz w:val="22"/>
       <w:szCs w:val="20"/>
+      <w:lang w:val="en-US"/>
     </w:rPr>
   </w:style>
   <w:style w:type="character" w:customStyle="1" w:styleId="FootnoteTextChar">
@@ -2390,9 +2794,6 @@
     <w:semiHidden/>
     <w:unhideWhenUsed/>
     <w:rsid w:val="00C6554A"/>
-    <w:pPr>
-      <w:spacing w:before="0" w:after="0" w:line="240" w:lineRule="auto"/>
-    </w:pPr>
     <w:rPr>
       <w:rFonts w:ascii="Consolas" w:hAnsi="Consolas"/>
       <w:szCs w:val="20"/>
@@ -2491,9 +2892,6 @@
     <w:semiHidden/>
     <w:unhideWhenUsed/>
     <w:rsid w:val="00C6554A"/>
-    <w:pPr>
-      <w:spacing w:before="0" w:after="0" w:line="240" w:lineRule="auto"/>
-    </w:pPr>
     <w:rPr>
       <w:rFonts w:ascii="Consolas" w:hAnsi="Consolas"/>
       <w:szCs w:val="21"/>
@@ -2556,782 +2954,19 @@
       </w:tblBorders>
     </w:tblPr>
   </w:style>
+  <w:style w:type="paragraph" w:styleId="ListParagraph">
+    <w:name w:val="List Paragraph"/>
+    <w:basedOn w:val="Normal"/>
+    <w:uiPriority w:val="34"/>
+    <w:unhideWhenUsed/>
+    <w:qFormat/>
+    <w:rsid w:val="00A63313"/>
+    <w:pPr>
+      <w:ind w:left="720"/>
+      <w:contextualSpacing/>
+    </w:pPr>
+  </w:style>
 </w:styles>
-</file>
-
-<file path=word/glossary/document.xml><?xml version="1.0" encoding="utf-8"?>
-<w:glossaryDocument xmlns:wpc="http://schemas.microsoft.com/office/word/2010/wordprocessingCanvas" xmlns:cx="http://schemas.microsoft.com/office/drawing/2014/chartex" xmlns:cx1="http://schemas.microsoft.com/office/drawing/2015/9/8/chartex" xmlns:cx2="http://schemas.microsoft.com/office/drawing/2015/10/21/chartex" xmlns:cx3="http://schemas.microsoft.com/office/drawing/2016/5/9/chartex" xmlns:cx4="http://schemas.microsoft.com/office/drawing/2016/5/10/chartex" xmlns:cx5="http://schemas.microsoft.com/office/drawing/2016/5/11/chartex" xmlns:cx6="http://schemas.microsoft.com/office/drawing/2016/5/12/chartex" xmlns:cx7="http://schemas.microsoft.com/office/drawing/2016/5/13/chartex" xmlns:cx8="http://schemas.microsoft.com/office/drawing/2016/5/14/chartex" xmlns:mc="http://schemas.openxmlformats.org/markup-compatibility/2006" xmlns:aink="http://schemas.microsoft.com/office/drawing/2016/ink" xmlns:am3d="http://schemas.microsoft.com/office/drawing/2017/model3d" xmlns:o="urn:schemas-microsoft-com:office:office" xmlns:r="http://schemas.openxmlformats.org/officeDocument/2006/relationships" xmlns:m="http://schemas.openxmlformats.org/officeDocument/2006/math" xmlns:v="urn:schemas-microsoft-com:vml" xmlns:wp14="http://schemas.microsoft.com/office/word/2010/wordprocessingDrawing" xmlns:wp="http://schemas.openxmlformats.org/drawingml/2006/wordprocessingDrawing" xmlns:w10="urn:schemas-microsoft-com:office:word" xmlns:w="http://schemas.openxmlformats.org/wordprocessingml/2006/main" xmlns:w14="http://schemas.microsoft.com/office/word/2010/wordml" xmlns:w15="http://schemas.microsoft.com/office/word/2012/wordml" xmlns:w16cid="http://schemas.microsoft.com/office/word/2016/wordml/cid" xmlns:w16se="http://schemas.microsoft.com/office/word/2015/wordml/symex" xmlns:wpg="http://schemas.microsoft.com/office/word/2010/wordprocessingGroup" xmlns:wpi="http://schemas.microsoft.com/office/word/2010/wordprocessingInk" xmlns:wne="http://schemas.microsoft.com/office/word/2006/wordml" xmlns:wps="http://schemas.microsoft.com/office/word/2010/wordprocessingShape" mc:Ignorable="w14 w15 w16se w16cid wp14">
-  <w:docParts>
-    <w:docPart>
-      <w:docPartPr>
-        <w:name w:val="49DE44D6902DE34BA7E717EFE9C6533F"/>
-        <w:category>
-          <w:name w:val="General"/>
-          <w:gallery w:val="placeholder"/>
-        </w:category>
-        <w:types>
-          <w:type w:val="bbPlcHdr"/>
-        </w:types>
-        <w:behaviors>
-          <w:behavior w:val="content"/>
-        </w:behaviors>
-        <w:guid w:val="{67AAE130-F42E-BB4B-AB61-B1FA3CCE1BD7}"/>
-      </w:docPartPr>
-      <w:docPartBody>
-        <w:p>
-          <w:r>
-            <w:t>You might like the photo on the cover page as much as we do, but if it’s not ideal for your report, it’s easy to repla</w:t>
-          </w:r>
-          <w:r>
-            <w:t>ce it with your own.</w:t>
-          </w:r>
-        </w:p>
-        <w:p>
-          <w:pPr>
-            <w:pStyle w:val="49DE44D6902DE34BA7E717EFE9C6533F"/>
-          </w:pPr>
-          <w:r>
-            <w:t>Just delete the placeholder picture. Then, on the Insert tab, click Picture to select one from your files.</w:t>
-          </w:r>
-        </w:p>
-      </w:docPartBody>
-    </w:docPart>
-    <w:docPart>
-      <w:docPartPr>
-        <w:name w:val="CF5603CCC5A0B544A506E60644085715"/>
-        <w:category>
-          <w:name w:val="General"/>
-          <w:gallery w:val="placeholder"/>
-        </w:category>
-        <w:types>
-          <w:type w:val="bbPlcHdr"/>
-        </w:types>
-        <w:behaviors>
-          <w:behavior w:val="content"/>
-        </w:behaviors>
-        <w:guid w:val="{8CB0C22B-36B6-974E-B0CD-7B6E28CD1877}"/>
-      </w:docPartPr>
-      <w:docPartBody>
-        <w:p>
-          <w:r>
-            <w:t>You might like the photo on the cover page as much as we do, but if it’s not ideal for your report, it’s easy to replace it with your own.</w:t>
-          </w:r>
-        </w:p>
-        <w:p>
-          <w:pPr>
-            <w:pStyle w:val="CF5603CCC5A0B544A506E60644085715"/>
-          </w:pPr>
-          <w:r>
-            <w:t>Just delete the placeholder picture. Then, on the Insert tab, click Picture to select one from your files.</w:t>
-          </w:r>
-        </w:p>
-      </w:docPartBody>
-    </w:docPart>
-    <w:docPart>
-      <w:docPartPr>
-        <w:name w:val="97070E3DA89ECF4F842E053097277104"/>
-        <w:category>
-          <w:name w:val="General"/>
-          <w:gallery w:val="placeholder"/>
-        </w:category>
-        <w:types>
-          <w:type w:val="bbPlcHdr"/>
-        </w:types>
-        <w:behaviors>
-          <w:behavior w:val="content"/>
-        </w:behaviors>
-        <w:guid w:val="{46A57947-1C69-9C48-9175-0AE365133B7A}"/>
-      </w:docPartPr>
-      <w:docPartBody>
-        <w:p>
-          <w:r>
-            <w:t>You might like the photo on the cover page as much as we do, but if it’s not ideal for your report, it’s easy to replace it with your own.</w:t>
-          </w:r>
-        </w:p>
-        <w:p>
-          <w:pPr>
-            <w:pStyle w:val="97070E3DA89ECF4F842E053097277104"/>
-          </w:pPr>
-          <w:r>
-            <w:t>Just delete the placeholder picture. Then, on the Insert tab, click Picture to select one from your files.</w:t>
-          </w:r>
-        </w:p>
-      </w:docPartBody>
-    </w:docPart>
-    <w:docPart>
-      <w:docPartPr>
-        <w:name w:val="B7940826D9F6C549ACC84757753CE5E4"/>
-        <w:category>
-          <w:name w:val="General"/>
-          <w:gallery w:val="placeholder"/>
-        </w:category>
-        <w:types>
-          <w:type w:val="bbPlcHdr"/>
-        </w:types>
-        <w:behaviors>
-          <w:behavior w:val="content"/>
-        </w:behaviors>
-        <w:guid w:val="{8B22B972-D69F-B14E-A801-396956C7BA3B}"/>
-      </w:docPartPr>
-      <w:docPartBody>
-        <w:p>
-          <w:r>
-            <w:t>You might like the photo on the cover page as much as we do, but if it’s not ideal for your report, it’s easy to replace it with your own.</w:t>
-          </w:r>
-        </w:p>
-        <w:p>
-          <w:pPr>
-            <w:pStyle w:val="B7940826D9F6C549ACC84757753CE5E4"/>
-          </w:pPr>
-          <w:r>
-            <w:t>Just delete the placeholder picture. Then, on the Insert tab, click Picture to select one from your files.</w:t>
-          </w:r>
-        </w:p>
-      </w:docPartBody>
-    </w:docPart>
-  </w:docParts>
-</w:glossaryDocument>
-</file>
-
-<file path=word/glossary/fontTable.xml><?xml version="1.0" encoding="utf-8"?>
-<w:fonts xmlns:mc="http://schemas.openxmlformats.org/markup-compatibility/2006" xmlns:r="http://schemas.openxmlformats.org/officeDocument/2006/relationships" xmlns:w="http://schemas.openxmlformats.org/wordprocessingml/2006/main" xmlns:w14="http://schemas.microsoft.com/office/word/2010/wordml" xmlns:w15="http://schemas.microsoft.com/office/word/2012/wordml" xmlns:w16cid="http://schemas.microsoft.com/office/word/2016/wordml/cid" xmlns:w16se="http://schemas.microsoft.com/office/word/2015/wordml/symex" mc:Ignorable="w14 w15 w16se w16cid">
-  <w:font w:name="Symbol">
-    <w:panose1 w:val="05050102010706020507"/>
-    <w:charset w:val="02"/>
-    <w:family w:val="roman"/>
-    <w:pitch w:val="variable"/>
-    <w:sig w:usb0="00000000" w:usb1="10000000" w:usb2="00000000" w:usb3="00000000" w:csb0="80000000" w:csb1="00000000"/>
-  </w:font>
-  <w:font w:name="Times New Roman">
-    <w:panose1 w:val="02020603050405020304"/>
-    <w:charset w:val="00"/>
-    <w:family w:val="roman"/>
-    <w:pitch w:val="variable"/>
-    <w:sig w:usb0="E0002AFF" w:usb1="C0007843" w:usb2="00000009" w:usb3="00000000" w:csb0="000001FF" w:csb1="00000000"/>
-  </w:font>
-  <w:font w:name="Century Gothic">
-    <w:panose1 w:val="020B0502020202020204"/>
-    <w:charset w:val="00"/>
-    <w:family w:val="swiss"/>
-    <w:pitch w:val="variable"/>
-    <w:sig w:usb0="00000287" w:usb1="00000000" w:usb2="00000000" w:usb3="00000000" w:csb0="0000009F" w:csb1="00000000"/>
-  </w:font>
-  <w:font w:name="Constantia">
-    <w:panose1 w:val="02030602050306030303"/>
-    <w:charset w:val="00"/>
-    <w:family w:val="roman"/>
-    <w:pitch w:val="variable"/>
-    <w:sig w:usb0="A00002EF" w:usb1="4000204B" w:usb2="00000000" w:usb3="00000000" w:csb0="0000019F" w:csb1="00000000"/>
-  </w:font>
-  <w:font w:name="Segoe UI">
-    <w:panose1 w:val="020B0604020202020204"/>
-    <w:charset w:val="00"/>
-    <w:family w:val="swiss"/>
-    <w:pitch w:val="variable"/>
-    <w:sig w:usb0="E4002EFF" w:usb1="C000E47F" w:usb2="00000009" w:usb3="00000000" w:csb0="000001FF" w:csb1="00000000"/>
-  </w:font>
-  <w:font w:name="Consolas">
-    <w:panose1 w:val="020B0609020204030204"/>
-    <w:charset w:val="00"/>
-    <w:family w:val="modern"/>
-    <w:pitch w:val="fixed"/>
-    <w:sig w:usb0="E10002FF" w:usb1="4000FCFF" w:usb2="00000009" w:usb3="00000000" w:csb0="0000019F" w:csb1="00000000"/>
-  </w:font>
-  <w:font w:name="Calibri">
-    <w:panose1 w:val="020F0502020204030204"/>
-    <w:charset w:val="00"/>
-    <w:family w:val="swiss"/>
-    <w:pitch w:val="variable"/>
-    <w:sig w:usb0="E0002AFF" w:usb1="C000ACFF" w:usb2="00000009" w:usb3="00000000" w:csb0="000001FF" w:csb1="00000000"/>
-  </w:font>
-  <w:font w:name="Calibri Light">
-    <w:panose1 w:val="020F0302020204030204"/>
-    <w:charset w:val="00"/>
-    <w:family w:val="swiss"/>
-    <w:pitch w:val="variable"/>
-    <w:sig w:usb0="A00002EF" w:usb1="4000207B" w:usb2="00000000" w:usb3="00000000" w:csb0="0000019F" w:csb1="00000000"/>
-  </w:font>
-</w:fonts>
-</file>
-
-<file path=word/glossary/numbering.xml><?xml version="1.0" encoding="utf-8"?>
-<w:numbering xmlns:wpc="http://schemas.microsoft.com/office/word/2010/wordprocessingCanvas" xmlns:cx="http://schemas.microsoft.com/office/drawing/2014/chartex" xmlns:cx1="http://schemas.microsoft.com/office/drawing/2015/9/8/chartex" xmlns:cx2="http://schemas.microsoft.com/office/drawing/2015/10/21/chartex" xmlns:cx3="http://schemas.microsoft.com/office/drawing/2016/5/9/chartex" xmlns:cx4="http://schemas.microsoft.com/office/drawing/2016/5/10/chartex" xmlns:cx5="http://schemas.microsoft.com/office/drawing/2016/5/11/chartex" xmlns:cx6="http://schemas.microsoft.com/office/drawing/2016/5/12/chartex" xmlns:cx7="http://schemas.microsoft.com/office/drawing/2016/5/13/chartex" xmlns:cx8="http://schemas.microsoft.com/office/drawing/2016/5/14/chartex" xmlns:mc="http://schemas.openxmlformats.org/markup-compatibility/2006" xmlns:aink="http://schemas.microsoft.com/office/drawing/2016/ink" xmlns:am3d="http://schemas.microsoft.com/office/drawing/2017/model3d" xmlns:o="urn:schemas-microsoft-com:office:office" xmlns:r="http://schemas.openxmlformats.org/officeDocument/2006/relationships" xmlns:m="http://schemas.openxmlformats.org/officeDocument/2006/math" xmlns:v="urn:schemas-microsoft-com:vml" xmlns:wp14="http://schemas.microsoft.com/office/word/2010/wordprocessingDrawing" xmlns:wp="http://schemas.openxmlformats.org/drawingml/2006/wordprocessingDrawing" xmlns:w10="urn:schemas-microsoft-com:office:word" xmlns:w="http://schemas.openxmlformats.org/wordprocessingml/2006/main" xmlns:w14="http://schemas.microsoft.com/office/word/2010/wordml" xmlns:w15="http://schemas.microsoft.com/office/word/2012/wordml" xmlns:w16cid="http://schemas.microsoft.com/office/word/2016/wordml/cid" xmlns:w16se="http://schemas.microsoft.com/office/word/2015/wordml/symex" xmlns:wpg="http://schemas.microsoft.com/office/word/2010/wordprocessingGroup" xmlns:wpi="http://schemas.microsoft.com/office/word/2010/wordprocessingInk" xmlns:wne="http://schemas.microsoft.com/office/word/2006/wordml" xmlns:wps="http://schemas.microsoft.com/office/word/2010/wordprocessingShape" mc:Ignorable="w14 w15 w16se w16cid wp14">
-  <w:abstractNum w:abstractNumId="0" w15:restartNumberingAfterBreak="0">
-    <w:nsid w:val="FFFFFF89"/>
-    <w:multiLevelType w:val="singleLevel"/>
-    <w:tmpl w:val="BAA6FCB4"/>
-    <w:lvl w:ilvl="0">
-      <w:start w:val="1"/>
-      <w:numFmt w:val="bullet"/>
-      <w:pStyle w:val="ListBullet"/>
-      <w:lvlText w:val="−"/>
-      <w:lvlJc w:val="left"/>
-      <w:pPr>
-        <w:ind w:left="720" w:hanging="360"/>
-      </w:pPr>
-      <w:rPr>
-        <w:rFonts w:ascii="Century Gothic" w:hAnsi="Century Gothic" w:hint="default"/>
-        <w:color w:val="0D0D0D" w:themeColor="text1" w:themeTint="F2"/>
-      </w:rPr>
-    </w:lvl>
-  </w:abstractNum>
-  <w:num w:numId="1">
-    <w:abstractNumId w:val="0"/>
-  </w:num>
-</w:numbering>
-</file>
-
-<file path=word/glossary/settings.xml><?xml version="1.0" encoding="utf-8"?>
-<w:settings xmlns:mc="http://schemas.openxmlformats.org/markup-compatibility/2006" xmlns:o="urn:schemas-microsoft-com:office:office" xmlns:r="http://schemas.openxmlformats.org/officeDocument/2006/relationships" xmlns:m="http://schemas.openxmlformats.org/officeDocument/2006/math" xmlns:v="urn:schemas-microsoft-com:vml" xmlns:w10="urn:schemas-microsoft-com:office:word" xmlns:w="http://schemas.openxmlformats.org/wordprocessingml/2006/main" xmlns:w14="http://schemas.microsoft.com/office/word/2010/wordml" xmlns:w15="http://schemas.microsoft.com/office/word/2012/wordml" xmlns:w16cid="http://schemas.microsoft.com/office/word/2016/wordml/cid" xmlns:w16se="http://schemas.microsoft.com/office/word/2015/wordml/symex" xmlns:sl="http://schemas.openxmlformats.org/schemaLibrary/2006/main" mc:Ignorable="w14 w15 w16se w16cid">
-  <w:view w:val="normal"/>
-  <w:defaultTabStop w:val="720"/>
-  <w:characterSpacingControl w:val="doNotCompress"/>
-  <w:compat>
-    <w:useFELayout/>
-    <w:compatSetting w:name="compatibilityMode" w:uri="http://schemas.microsoft.com/office/word" w:val="15"/>
-    <w:compatSetting w:name="overrideTableStyleFontSizeAndJustification" w:uri="http://schemas.microsoft.com/office/word" w:val="1"/>
-    <w:compatSetting w:name="enableOpenTypeFeatures" w:uri="http://schemas.microsoft.com/office/word" w:val="1"/>
-    <w:compatSetting w:name="doNotFlipMirrorIndents" w:uri="http://schemas.microsoft.com/office/word" w:val="1"/>
-    <w:compatSetting w:name="differentiateMultirowTableHeaders" w:uri="http://schemas.microsoft.com/office/word" w:val="1"/>
-    <w:compatSetting w:name="useWord2013TrackBottomHyphenation" w:uri="http://schemas.microsoft.com/office/word" w:val="0"/>
-  </w:compat>
-  <w:rsids>
-    <w:rsidRoot w:val="00050015"/>
-    <w:rsid w:val="00050015"/>
-    <w:rsid w:val="007A361E"/>
-  </w:rsids>
-  <m:mathPr>
-    <m:mathFont m:val="Cambria Math"/>
-    <m:brkBin m:val="before"/>
-    <m:brkBinSub m:val="--"/>
-    <m:smallFrac m:val="0"/>
-    <m:dispDef/>
-    <m:lMargin m:val="0"/>
-    <m:rMargin m:val="0"/>
-    <m:defJc m:val="centerGroup"/>
-    <m:wrapIndent m:val="1440"/>
-    <m:intLim m:val="subSup"/>
-    <m:naryLim m:val="undOvr"/>
-  </m:mathPr>
-  <w:themeFontLang w:val="en-CA"/>
-  <w:clrSchemeMapping w:bg1="light1" w:t1="dark1" w:bg2="light2" w:t2="dark2" w:accent1="accent1" w:accent2="accent2" w:accent3="accent3" w:accent4="accent4" w:accent5="accent5" w:accent6="accent6" w:hyperlink="hyperlink" w:followedHyperlink="followedHyperlink"/>
-  <w:decimalSymbol w:val="."/>
-  <w:listSeparator w:val=","/>
-  <w15:chartTrackingRefBased/>
-</w:settings>
-</file>
-
-<file path=word/glossary/styles.xml><?xml version="1.0" encoding="utf-8"?>
-<w:styles xmlns:mc="http://schemas.openxmlformats.org/markup-compatibility/2006" xmlns:r="http://schemas.openxmlformats.org/officeDocument/2006/relationships" xmlns:w="http://schemas.openxmlformats.org/wordprocessingml/2006/main" xmlns:w14="http://schemas.microsoft.com/office/word/2010/wordml" xmlns:w15="http://schemas.microsoft.com/office/word/2012/wordml" xmlns:w16cid="http://schemas.microsoft.com/office/word/2016/wordml/cid" xmlns:w16se="http://schemas.microsoft.com/office/word/2015/wordml/symex" mc:Ignorable="w14 w15 w16se w16cid">
-  <w:docDefaults>
-    <w:rPrDefault>
-      <w:rPr>
-        <w:rFonts w:asciiTheme="minorHAnsi" w:eastAsiaTheme="minorEastAsia" w:hAnsiTheme="minorHAnsi" w:cstheme="minorBidi"/>
-        <w:sz w:val="24"/>
-        <w:szCs w:val="24"/>
-        <w:lang w:val="en-CA" w:eastAsia="en-US" w:bidi="ar-SA"/>
-      </w:rPr>
-    </w:rPrDefault>
-    <w:pPrDefault/>
-  </w:docDefaults>
-  <w:latentStyles w:defLockedState="0" w:defUIPriority="99" w:defSemiHidden="0" w:defUnhideWhenUsed="0" w:defQFormat="0" w:count="375">
-    <w:lsdException w:name="Normal" w:uiPriority="0" w:qFormat="1"/>
-    <w:lsdException w:name="heading 1" w:uiPriority="9" w:qFormat="1"/>
-    <w:lsdException w:name="heading 2" w:semiHidden="1" w:uiPriority="9" w:unhideWhenUsed="1" w:qFormat="1"/>
-    <w:lsdException w:name="heading 3" w:semiHidden="1" w:uiPriority="9" w:unhideWhenUsed="1" w:qFormat="1"/>
-    <w:lsdException w:name="heading 4" w:semiHidden="1" w:uiPriority="9" w:unhideWhenUsed="1" w:qFormat="1"/>
-    <w:lsdException w:name="heading 5" w:semiHidden="1" w:uiPriority="9" w:unhideWhenUsed="1" w:qFormat="1"/>
-    <w:lsdException w:name="heading 6" w:semiHidden="1" w:uiPriority="9" w:unhideWhenUsed="1" w:qFormat="1"/>
-    <w:lsdException w:name="heading 7" w:semiHidden="1" w:uiPriority="9" w:unhideWhenUsed="1" w:qFormat="1"/>
-    <w:lsdException w:name="heading 8" w:semiHidden="1" w:uiPriority="9" w:unhideWhenUsed="1" w:qFormat="1"/>
-    <w:lsdException w:name="heading 9" w:semiHidden="1" w:uiPriority="9" w:unhideWhenUsed="1" w:qFormat="1"/>
-    <w:lsdException w:name="index 1" w:semiHidden="1" w:unhideWhenUsed="1"/>
-    <w:lsdException w:name="index 2" w:semiHidden="1" w:unhideWhenUsed="1"/>
-    <w:lsdException w:name="index 3" w:semiHidden="1" w:unhideWhenUsed="1"/>
-    <w:lsdException w:name="index 4" w:semiHidden="1" w:unhideWhenUsed="1"/>
-    <w:lsdException w:name="index 5" w:semiHidden="1" w:unhideWhenUsed="1"/>
-    <w:lsdException w:name="index 6" w:semiHidden="1" w:unhideWhenUsed="1"/>
-    <w:lsdException w:name="index 7" w:semiHidden="1" w:unhideWhenUsed="1"/>
-    <w:lsdException w:name="index 8" w:semiHidden="1" w:unhideWhenUsed="1"/>
-    <w:lsdException w:name="index 9" w:semiHidden="1" w:unhideWhenUsed="1"/>
-    <w:lsdException w:name="toc 1" w:semiHidden="1" w:uiPriority="39" w:unhideWhenUsed="1"/>
-    <w:lsdException w:name="toc 2" w:semiHidden="1" w:uiPriority="39" w:unhideWhenUsed="1"/>
-    <w:lsdException w:name="toc 3" w:semiHidden="1" w:uiPriority="39" w:unhideWhenUsed="1"/>
-    <w:lsdException w:name="toc 4" w:semiHidden="1" w:uiPriority="39" w:unhideWhenUsed="1"/>
-    <w:lsdException w:name="toc 5" w:semiHidden="1" w:uiPriority="39" w:unhideWhenUsed="1"/>
-    <w:lsdException w:name="toc 6" w:semiHidden="1" w:uiPriority="39" w:unhideWhenUsed="1"/>
-    <w:lsdException w:name="toc 7" w:semiHidden="1" w:uiPriority="39" w:unhideWhenUsed="1"/>
-    <w:lsdException w:name="toc 8" w:semiHidden="1" w:uiPriority="39" w:unhideWhenUsed="1"/>
-    <w:lsdException w:name="toc 9" w:semiHidden="1" w:uiPriority="39" w:unhideWhenUsed="1"/>
-    <w:lsdException w:name="Normal Indent" w:semiHidden="1" w:unhideWhenUsed="1"/>
-    <w:lsdException w:name="footnote text" w:semiHidden="1" w:unhideWhenUsed="1"/>
-    <w:lsdException w:name="annotation text" w:semiHidden="1" w:unhideWhenUsed="1"/>
-    <w:lsdException w:name="header" w:semiHidden="1" w:unhideWhenUsed="1"/>
-    <w:lsdException w:name="footer" w:semiHidden="1" w:unhideWhenUsed="1"/>
-    <w:lsdException w:name="index heading" w:semiHidden="1" w:unhideWhenUsed="1"/>
-    <w:lsdException w:name="caption" w:semiHidden="1" w:uiPriority="35" w:unhideWhenUsed="1" w:qFormat="1"/>
-    <w:lsdException w:name="table of figures" w:semiHidden="1" w:unhideWhenUsed="1"/>
-    <w:lsdException w:name="envelope address" w:semiHidden="1" w:unhideWhenUsed="1"/>
-    <w:lsdException w:name="envelope return" w:semiHidden="1" w:unhideWhenUsed="1"/>
-    <w:lsdException w:name="footnote reference" w:semiHidden="1" w:unhideWhenUsed="1"/>
-    <w:lsdException w:name="annotation reference" w:semiHidden="1" w:unhideWhenUsed="1"/>
-    <w:lsdException w:name="line number" w:semiHidden="1" w:unhideWhenUsed="1"/>
-    <w:lsdException w:name="page number" w:semiHidden="1" w:unhideWhenUsed="1"/>
-    <w:lsdException w:name="endnote reference" w:semiHidden="1" w:unhideWhenUsed="1"/>
-    <w:lsdException w:name="endnote text" w:semiHidden="1" w:unhideWhenUsed="1"/>
-    <w:lsdException w:name="table of authorities" w:semiHidden="1" w:unhideWhenUsed="1"/>
-    <w:lsdException w:name="macro" w:semiHidden="1" w:unhideWhenUsed="1"/>
-    <w:lsdException w:name="toa heading" w:semiHidden="1" w:unhideWhenUsed="1"/>
-    <w:lsdException w:name="List" w:semiHidden="1" w:unhideWhenUsed="1"/>
-    <w:lsdException w:name="List Bullet" w:semiHidden="1" w:uiPriority="10" w:unhideWhenUsed="1" w:qFormat="1"/>
-    <w:lsdException w:name="List Number" w:semiHidden="1" w:unhideWhenUsed="1"/>
-    <w:lsdException w:name="List 2" w:semiHidden="1" w:unhideWhenUsed="1"/>
-    <w:lsdException w:name="List 3" w:semiHidden="1" w:unhideWhenUsed="1"/>
-    <w:lsdException w:name="List 4" w:semiHidden="1" w:unhideWhenUsed="1"/>
-    <w:lsdException w:name="List 5" w:semiHidden="1" w:unhideWhenUsed="1"/>
-    <w:lsdException w:name="List Bullet 2" w:semiHidden="1" w:unhideWhenUsed="1"/>
-    <w:lsdException w:name="List Bullet 3" w:semiHidden="1" w:unhideWhenUsed="1"/>
-    <w:lsdException w:name="List Bullet 4" w:semiHidden="1" w:unhideWhenUsed="1"/>
-    <w:lsdException w:name="List Bullet 5" w:semiHidden="1" w:unhideWhenUsed="1"/>
-    <w:lsdException w:name="List Number 2" w:semiHidden="1" w:unhideWhenUsed="1"/>
-    <w:lsdException w:name="List Number 3" w:semiHidden="1" w:unhideWhenUsed="1"/>
-    <w:lsdException w:name="List Number 4" w:semiHidden="1" w:unhideWhenUsed="1"/>
-    <w:lsdException w:name="List Number 5" w:semiHidden="1" w:unhideWhenUsed="1"/>
-    <w:lsdException w:name="Title" w:uiPriority="10" w:qFormat="1"/>
-    <w:lsdException w:name="Closing" w:semiHidden="1" w:unhideWhenUsed="1"/>
-    <w:lsdException w:name="Signature" w:semiHidden="1" w:unhideWhenUsed="1"/>
-    <w:lsdException w:name="Default Paragraph Font" w:semiHidden="1" w:uiPriority="1" w:unhideWhenUsed="1"/>
-    <w:lsdException w:name="Body Text" w:semiHidden="1" w:unhideWhenUsed="1"/>
-    <w:lsdException w:name="Body Text Indent" w:semiHidden="1" w:unhideWhenUsed="1"/>
-    <w:lsdException w:name="List Continue" w:semiHidden="1" w:unhideWhenUsed="1"/>
-    <w:lsdException w:name="List Continue 2" w:semiHidden="1" w:unhideWhenUsed="1"/>
-    <w:lsdException w:name="List Continue 3" w:semiHidden="1" w:unhideWhenUsed="1"/>
-    <w:lsdException w:name="List Continue 4" w:semiHidden="1" w:unhideWhenUsed="1"/>
-    <w:lsdException w:name="List Continue 5" w:semiHidden="1" w:unhideWhenUsed="1"/>
-    <w:lsdException w:name="Message Header" w:semiHidden="1" w:unhideWhenUsed="1"/>
-    <w:lsdException w:name="Subtitle" w:uiPriority="11" w:qFormat="1"/>
-    <w:lsdException w:name="Salutation" w:semiHidden="1" w:unhideWhenUsed="1"/>
-    <w:lsdException w:name="Date" w:semiHidden="1" w:unhideWhenUsed="1"/>
-    <w:lsdException w:name="Body Text First Indent" w:semiHidden="1" w:unhideWhenUsed="1"/>
-    <w:lsdException w:name="Body Text First Indent 2" w:semiHidden="1" w:unhideWhenUsed="1"/>
-    <w:lsdException w:name="Note Heading" w:semiHidden="1" w:unhideWhenUsed="1"/>
-    <w:lsdException w:name="Body Text 2" w:semiHidden="1" w:unhideWhenUsed="1"/>
-    <w:lsdException w:name="Body Text 3" w:semiHidden="1" w:unhideWhenUsed="1"/>
-    <w:lsdException w:name="Body Text Indent 2" w:semiHidden="1" w:unhideWhenUsed="1"/>
-    <w:lsdException w:name="Body Text Indent 3" w:semiHidden="1" w:unhideWhenUsed="1"/>
-    <w:lsdException w:name="Block Text" w:semiHidden="1" w:unhideWhenUsed="1"/>
-    <w:lsdException w:name="Hyperlink" w:semiHidden="1" w:unhideWhenUsed="1"/>
-    <w:lsdException w:name="FollowedHyperlink" w:semiHidden="1" w:unhideWhenUsed="1"/>
-    <w:lsdException w:name="Strong" w:uiPriority="22" w:qFormat="1"/>
-    <w:lsdException w:name="Emphasis" w:uiPriority="20" w:qFormat="1"/>
-    <w:lsdException w:name="Document Map" w:semiHidden="1" w:unhideWhenUsed="1"/>
-    <w:lsdException w:name="Plain Text" w:semiHidden="1" w:unhideWhenUsed="1"/>
-    <w:lsdException w:name="E-mail Signature" w:semiHidden="1" w:unhideWhenUsed="1"/>
-    <w:lsdException w:name="HTML Top of Form" w:semiHidden="1" w:unhideWhenUsed="1"/>
-    <w:lsdException w:name="HTML Bottom of Form" w:semiHidden="1" w:unhideWhenUsed="1"/>
-    <w:lsdException w:name="Normal (Web)" w:semiHidden="1" w:unhideWhenUsed="1"/>
-    <w:lsdException w:name="HTML Acronym" w:semiHidden="1" w:unhideWhenUsed="1"/>
-    <w:lsdException w:name="HTML Address" w:semiHidden="1" w:unhideWhenUsed="1"/>
-    <w:lsdException w:name="HTML Cite" w:semiHidden="1" w:unhideWhenUsed="1"/>
-    <w:lsdException w:name="HTML Code" w:semiHidden="1" w:unhideWhenUsed="1"/>
-    <w:lsdException w:name="HTML Definition" w:semiHidden="1" w:unhideWhenUsed="1"/>
-    <w:lsdException w:name="HTML Keyboard" w:semiHidden="1" w:unhideWhenUsed="1"/>
-    <w:lsdException w:name="HTML Preformatted" w:semiHidden="1" w:unhideWhenUsed="1"/>
-    <w:lsdException w:name="HTML Sample" w:semiHidden="1" w:unhideWhenUsed="1"/>
-    <w:lsdException w:name="HTML Typewriter" w:semiHidden="1" w:unhideWhenUsed="1"/>
-    <w:lsdException w:name="HTML Variable" w:semiHidden="1" w:unhideWhenUsed="1"/>
-    <w:lsdException w:name="Normal Table" w:semiHidden="1" w:unhideWhenUsed="1"/>
-    <w:lsdException w:name="annotation subject" w:semiHidden="1" w:unhideWhenUsed="1"/>
-    <w:lsdException w:name="No List" w:semiHidden="1" w:unhideWhenUsed="1"/>
-    <w:lsdException w:name="Outline List 1" w:semiHidden="1" w:unhideWhenUsed="1"/>
-    <w:lsdException w:name="Outline List 2" w:semiHidden="1" w:unhideWhenUsed="1"/>
-    <w:lsdException w:name="Outline List 3" w:semiHidden="1" w:unhideWhenUsed="1"/>
-    <w:lsdException w:name="Table Simple 1" w:semiHidden="1" w:unhideWhenUsed="1"/>
-    <w:lsdException w:name="Table Simple 2" w:semiHidden="1" w:unhideWhenUsed="1"/>
-    <w:lsdException w:name="Table Simple 3" w:semiHidden="1" w:unhideWhenUsed="1"/>
-    <w:lsdException w:name="Table Classic 1" w:semiHidden="1" w:unhideWhenUsed="1"/>
-    <w:lsdException w:name="Table Classic 2" w:semiHidden="1" w:unhideWhenUsed="1"/>
-    <w:lsdException w:name="Table Classic 3" w:semiHidden="1" w:unhideWhenUsed="1"/>
-    <w:lsdException w:name="Table Classic 4" w:semiHidden="1" w:unhideWhenUsed="1"/>
-    <w:lsdException w:name="Table Colorful 1" w:semiHidden="1" w:unhideWhenUsed="1"/>
-    <w:lsdException w:name="Table Colorful 2" w:semiHidden="1" w:unhideWhenUsed="1"/>
-    <w:lsdException w:name="Table Colorful 3" w:semiHidden="1" w:unhideWhenUsed="1"/>
-    <w:lsdException w:name="Table Columns 1" w:semiHidden="1" w:unhideWhenUsed="1"/>
-    <w:lsdException w:name="Table Columns 2" w:semiHidden="1" w:unhideWhenUsed="1"/>
-    <w:lsdException w:name="Table Columns 3" w:semiHidden="1" w:unhideWhenUsed="1"/>
-    <w:lsdException w:name="Table Columns 4" w:semiHidden="1" w:unhideWhenUsed="1"/>
-    <w:lsdException w:name="Table Columns 5" w:semiHidden="1" w:unhideWhenUsed="1"/>
-    <w:lsdException w:name="Table Grid 1" w:semiHidden="1" w:unhideWhenUsed="1"/>
-    <w:lsdException w:name="Table Grid 2" w:semiHidden="1" w:unhideWhenUsed="1"/>
-    <w:lsdException w:name="Table Grid 3" w:semiHidden="1" w:unhideWhenUsed="1"/>
-    <w:lsdException w:name="Table Grid 4" w:semiHidden="1" w:unhideWhenUsed="1"/>
-    <w:lsdException w:name="Table Grid 5" w:semiHidden="1" w:unhideWhenUsed="1"/>
-    <w:lsdException w:name="Table Grid 6" w:semiHidden="1" w:unhideWhenUsed="1"/>
-    <w:lsdException w:name="Table Grid 7" w:semiHidden="1" w:unhideWhenUsed="1"/>
-    <w:lsdException w:name="Table Grid 8" w:semiHidden="1" w:unhideWhenUsed="1"/>
-    <w:lsdException w:name="Table List 1" w:semiHidden="1" w:unhideWhenUsed="1"/>
-    <w:lsdException w:name="Table List 2" w:semiHidden="1" w:unhideWhenUsed="1"/>
-    <w:lsdException w:name="Table List 3" w:semiHidden="1" w:unhideWhenUsed="1"/>
-    <w:lsdException w:name="Table List 4" w:semiHidden="1" w:unhideWhenUsed="1"/>
-    <w:lsdException w:name="Table List 5" w:semiHidden="1" w:unhideWhenUsed="1"/>
-    <w:lsdException w:name="Table List 6" w:semiHidden="1" w:unhideWhenUsed="1"/>
-    <w:lsdException w:name="Table List 7" w:semiHidden="1" w:unhideWhenUsed="1"/>
-    <w:lsdException w:name="Table List 8" w:semiHidden="1" w:unhideWhenUsed="1"/>
-    <w:lsdException w:name="Table 3D effects 1" w:semiHidden="1" w:unhideWhenUsed="1"/>
-    <w:lsdException w:name="Table 3D effects 2" w:semiHidden="1" w:unhideWhenUsed="1"/>
-    <w:lsdException w:name="Table 3D effects 3" w:semiHidden="1" w:unhideWhenUsed="1"/>
-    <w:lsdException w:name="Table Contemporary" w:semiHidden="1" w:unhideWhenUsed="1"/>
-    <w:lsdException w:name="Table Elegant" w:semiHidden="1" w:unhideWhenUsed="1"/>
-    <w:lsdException w:name="Table Professional" w:semiHidden="1" w:unhideWhenUsed="1"/>
-    <w:lsdException w:name="Table Subtle 1" w:semiHidden="1" w:unhideWhenUsed="1"/>
-    <w:lsdException w:name="Table Subtle 2" w:semiHidden="1" w:unhideWhenUsed="1"/>
-    <w:lsdException w:name="Table Web 1" w:semiHidden="1" w:unhideWhenUsed="1"/>
-    <w:lsdException w:name="Table Web 2" w:semiHidden="1" w:unhideWhenUsed="1"/>
-    <w:lsdException w:name="Table Web 3" w:semiHidden="1" w:unhideWhenUsed="1"/>
-    <w:lsdException w:name="Balloon Text" w:semiHidden="1" w:unhideWhenUsed="1"/>
-    <w:lsdException w:name="Table Grid" w:uiPriority="39"/>
-    <w:lsdException w:name="Table Theme" w:semiHidden="1" w:unhideWhenUsed="1"/>
-    <w:lsdException w:name="Placeholder Text" w:semiHidden="1"/>
-    <w:lsdException w:name="No Spacing" w:uiPriority="1" w:qFormat="1"/>
-    <w:lsdException w:name="Light Shading" w:uiPriority="60"/>
-    <w:lsdException w:name="Light List" w:uiPriority="61"/>
-    <w:lsdException w:name="Light Grid" w:uiPriority="62"/>
-    <w:lsdException w:name="Medium Shading 1" w:uiPriority="63"/>
-    <w:lsdException w:name="Medium Shading 2" w:uiPriority="64"/>
-    <w:lsdException w:name="Medium List 1" w:uiPriority="65"/>
-    <w:lsdException w:name="Medium List 2" w:uiPriority="66"/>
-    <w:lsdException w:name="Medium Grid 1" w:uiPriority="67"/>
-    <w:lsdException w:name="Medium Grid 2" w:uiPriority="68"/>
-    <w:lsdException w:name="Medium Grid 3" w:uiPriority="69"/>
-    <w:lsdException w:name="Dark List" w:uiPriority="70"/>
-    <w:lsdException w:name="Colorful Shading" w:uiPriority="71"/>
-    <w:lsdException w:name="Colorful List" w:uiPriority="72"/>
-    <w:lsdException w:name="Colorful Grid" w:uiPriority="73"/>
-    <w:lsdException w:name="Light Shading Accent 1" w:uiPriority="60"/>
-    <w:lsdException w:name="Light List Accent 1" w:uiPriority="61"/>
-    <w:lsdException w:name="Light Grid Accent 1" w:uiPriority="62"/>
-    <w:lsdException w:name="Medium Shading 1 Accent 1" w:uiPriority="63"/>
-    <w:lsdException w:name="Medium Shading 2 Accent 1" w:uiPriority="64"/>
-    <w:lsdException w:name="Medium List 1 Accent 1" w:uiPriority="65"/>
-    <w:lsdException w:name="Revision" w:semiHidden="1"/>
-    <w:lsdException w:name="List Paragraph" w:uiPriority="34" w:qFormat="1"/>
-    <w:lsdException w:name="Quote" w:uiPriority="29" w:qFormat="1"/>
-    <w:lsdException w:name="Intense Quote" w:uiPriority="30" w:qFormat="1"/>
-    <w:lsdException w:name="Medium List 2 Accent 1" w:uiPriority="66"/>
-    <w:lsdException w:name="Medium Grid 1 Accent 1" w:uiPriority="67"/>
-    <w:lsdException w:name="Medium Grid 2 Accent 1" w:uiPriority="68"/>
-    <w:lsdException w:name="Medium Grid 3 Accent 1" w:uiPriority="69"/>
-    <w:lsdException w:name="Dark List Accent 1" w:uiPriority="70"/>
-    <w:lsdException w:name="Colorful Shading Accent 1" w:uiPriority="71"/>
-    <w:lsdException w:name="Colorful List Accent 1" w:uiPriority="72"/>
-    <w:lsdException w:name="Colorful Grid Accent 1" w:uiPriority="73"/>
-    <w:lsdException w:name="Light Shading Accent 2" w:uiPriority="60"/>
-    <w:lsdException w:name="Light List Accent 2" w:uiPriority="61"/>
-    <w:lsdException w:name="Light Grid Accent 2" w:uiPriority="62"/>
-    <w:lsdException w:name="Medium Shading 1 Accent 2" w:uiPriority="63"/>
-    <w:lsdException w:name="Medium Shading 2 Accent 2" w:uiPriority="64"/>
-    <w:lsdException w:name="Medium List 1 Accent 2" w:uiPriority="65"/>
-    <w:lsdException w:name="Medium List 2 Accent 2" w:uiPriority="66"/>
-    <w:lsdException w:name="Medium Grid 1 Accent 2" w:uiPriority="67"/>
-    <w:lsdException w:name="Medium Grid 2 Accent 2" w:uiPriority="68"/>
-    <w:lsdException w:name="Medium Grid 3 Accent 2" w:uiPriority="69"/>
-    <w:lsdException w:name="Dark List Accent 2" w:uiPriority="70"/>
-    <w:lsdException w:name="Colorful Shading Accent 2" w:uiPriority="71"/>
-    <w:lsdException w:name="Colorful List Accent 2" w:uiPriority="72"/>
-    <w:lsdException w:name="Colorful Grid Accent 2" w:uiPriority="73"/>
-    <w:lsdException w:name="Light Shading Accent 3" w:uiPriority="60"/>
-    <w:lsdException w:name="Light List Accent 3" w:uiPriority="61"/>
-    <w:lsdException w:name="Light Grid Accent 3" w:uiPriority="62"/>
-    <w:lsdException w:name="Medium Shading 1 Accent 3" w:uiPriority="63"/>
-    <w:lsdException w:name="Medium Shading 2 Accent 3" w:uiPriority="64"/>
-    <w:lsdException w:name="Medium List 1 Accent 3" w:uiPriority="65"/>
-    <w:lsdException w:name="Medium List 2 Accent 3" w:uiPriority="66"/>
-    <w:lsdException w:name="Medium Grid 1 Accent 3" w:uiPriority="67"/>
-    <w:lsdException w:name="Medium Grid 2 Accent 3" w:uiPriority="68"/>
-    <w:lsdException w:name="Medium Grid 3 Accent 3" w:uiPriority="69"/>
-    <w:lsdException w:name="Dark List Accent 3" w:uiPriority="70"/>
-    <w:lsdException w:name="Colorful Shading Accent 3" w:uiPriority="71"/>
-    <w:lsdException w:name="Colorful List Accent 3" w:uiPriority="72"/>
-    <w:lsdException w:name="Colorful Grid Accent 3" w:uiPriority="73"/>
-    <w:lsdException w:name="Light Shading Accent 4" w:uiPriority="60"/>
-    <w:lsdException w:name="Light List Accent 4" w:uiPriority="61"/>
-    <w:lsdException w:name="Light Grid Accent 4" w:uiPriority="62"/>
-    <w:lsdException w:name="Medium Shading 1 Accent 4" w:uiPriority="63"/>
-    <w:lsdException w:name="Medium Shading 2 Accent 4" w:uiPriority="64"/>
-    <w:lsdException w:name="Medium List 1 Accent 4" w:uiPriority="65"/>
-    <w:lsdException w:name="Medium List 2 Accent 4" w:uiPriority="66"/>
-    <w:lsdException w:name="Medium Grid 1 Accent 4" w:uiPriority="67"/>
-    <w:lsdException w:name="Medium Grid 2 Accent 4" w:uiPriority="68"/>
-    <w:lsdException w:name="Medium Grid 3 Accent 4" w:uiPriority="69"/>
-    <w:lsdException w:name="Dark List Accent 4" w:uiPriority="70"/>
-    <w:lsdException w:name="Colorful Shading Accent 4" w:uiPriority="71"/>
-    <w:lsdException w:name="Colorful List Accent 4" w:uiPriority="72"/>
-    <w:lsdException w:name="Colorful Grid Accent 4" w:uiPriority="73"/>
-    <w:lsdException w:name="Light Shading Accent 5" w:uiPriority="60"/>
-    <w:lsdException w:name="Light List Accent 5" w:uiPriority="61"/>
-    <w:lsdException w:name="Light Grid Accent 5" w:uiPriority="62"/>
-    <w:lsdException w:name="Medium Shading 1 Accent 5" w:uiPriority="63"/>
-    <w:lsdException w:name="Medium Shading 2 Accent 5" w:uiPriority="64"/>
-    <w:lsdException w:name="Medium List 1 Accent 5" w:uiPriority="65"/>
-    <w:lsdException w:name="Medium List 2 Accent 5" w:uiPriority="66"/>
-    <w:lsdException w:name="Medium Grid 1 Accent 5" w:uiPriority="67"/>
-    <w:lsdException w:name="Medium Grid 2 Accent 5" w:uiPriority="68"/>
-    <w:lsdException w:name="Medium Grid 3 Accent 5" w:uiPriority="69"/>
-    <w:lsdException w:name="Dark List Accent 5" w:uiPriority="70"/>
-    <w:lsdException w:name="Colorful Shading Accent 5" w:uiPriority="71"/>
-    <w:lsdException w:name="Colorful List Accent 5" w:uiPriority="72"/>
-    <w:lsdException w:name="Colorful Grid Accent 5" w:uiPriority="73"/>
-    <w:lsdException w:name="Light Shading Accent 6" w:uiPriority="60"/>
-    <w:lsdException w:name="Light List Accent 6" w:uiPriority="61"/>
-    <w:lsdException w:name="Light Grid Accent 6" w:uiPriority="62"/>
-    <w:lsdException w:name="Medium Shading 1 Accent 6" w:uiPriority="63"/>
-    <w:lsdException w:name="Medium Shading 2 Accent 6" w:uiPriority="64"/>
-    <w:lsdException w:name="Medium List 1 Accent 6" w:uiPriority="65"/>
-    <w:lsdException w:name="Medium List 2 Accent 6" w:uiPriority="66"/>
-    <w:lsdException w:name="Medium Grid 1 Accent 6" w:uiPriority="67"/>
-    <w:lsdException w:name="Medium Grid 2 Accent 6" w:uiPriority="68"/>
-    <w:lsdException w:name="Medium Grid 3 Accent 6" w:uiPriority="69"/>
-    <w:lsdException w:name="Dark List Accent 6" w:uiPriority="70"/>
-    <w:lsdException w:name="Colorful Shading Accent 6" w:uiPriority="71"/>
-    <w:lsdException w:name="Colorful List Accent 6" w:uiPriority="72"/>
-    <w:lsdException w:name="Colorful Grid Accent 6" w:uiPriority="73"/>
-    <w:lsdException w:name="Subtle Emphasis" w:uiPriority="19" w:qFormat="1"/>
-    <w:lsdException w:name="Intense Emphasis" w:uiPriority="21" w:qFormat="1"/>
-    <w:lsdException w:name="Subtle Reference" w:uiPriority="31" w:qFormat="1"/>
-    <w:lsdException w:name="Intense Reference" w:uiPriority="32" w:qFormat="1"/>
-    <w:lsdException w:name="Book Title" w:uiPriority="33" w:qFormat="1"/>
-    <w:lsdException w:name="Bibliography" w:semiHidden="1" w:uiPriority="37" w:unhideWhenUsed="1"/>
-    <w:lsdException w:name="TOC Heading" w:semiHidden="1" w:uiPriority="39" w:unhideWhenUsed="1" w:qFormat="1"/>
-    <w:lsdException w:name="Plain Table 1" w:uiPriority="41"/>
-    <w:lsdException w:name="Plain Table 2" w:uiPriority="42"/>
-    <w:lsdException w:name="Plain Table 3" w:uiPriority="43"/>
-    <w:lsdException w:name="Plain Table 4" w:uiPriority="44"/>
-    <w:lsdException w:name="Plain Table 5" w:uiPriority="45"/>
-    <w:lsdException w:name="Grid Table Light" w:uiPriority="40"/>
-    <w:lsdException w:name="Grid Table 1 Light" w:uiPriority="46"/>
-    <w:lsdException w:name="Grid Table 2" w:uiPriority="47"/>
-    <w:lsdException w:name="Grid Table 3" w:uiPriority="48"/>
-    <w:lsdException w:name="Grid Table 4" w:uiPriority="49"/>
-    <w:lsdException w:name="Grid Table 5 Dark" w:uiPriority="50"/>
-    <w:lsdException w:name="Grid Table 6 Colorful" w:uiPriority="51"/>
-    <w:lsdException w:name="Grid Table 7 Colorful" w:uiPriority="52"/>
-    <w:lsdException w:name="Grid Table 1 Light Accent 1" w:uiPriority="46"/>
-    <w:lsdException w:name="Grid Table 2 Accent 1" w:uiPriority="47"/>
-    <w:lsdException w:name="Grid Table 3 Accent 1" w:uiPriority="48"/>
-    <w:lsdException w:name="Grid Table 4 Accent 1" w:uiPriority="49"/>
-    <w:lsdException w:name="Grid Table 5 Dark Accent 1" w:uiPriority="50"/>
-    <w:lsdException w:name="Grid Table 6 Colorful Accent 1" w:uiPriority="51"/>
-    <w:lsdException w:name="Grid Table 7 Colorful Accent 1" w:uiPriority="52"/>
-    <w:lsdException w:name="Grid Table 1 Light Accent 2" w:uiPriority="46"/>
-    <w:lsdException w:name="Grid Table 2 Accent 2" w:uiPriority="47"/>
-    <w:lsdException w:name="Grid Table 3 Accent 2" w:uiPriority="48"/>
-    <w:lsdException w:name="Grid Table 4 Accent 2" w:uiPriority="49"/>
-    <w:lsdException w:name="Grid Table 5 Dark Accent 2" w:uiPriority="50"/>
-    <w:lsdException w:name="Grid Table 6 Colorful Accent 2" w:uiPriority="51"/>
-    <w:lsdException w:name="Grid Table 7 Colorful Accent 2" w:uiPriority="52"/>
-    <w:lsdException w:name="Grid Table 1 Light Accent 3" w:uiPriority="46"/>
-    <w:lsdException w:name="Grid Table 2 Accent 3" w:uiPriority="47"/>
-    <w:lsdException w:name="Grid Table 3 Accent 3" w:uiPriority="48"/>
-    <w:lsdException w:name="Grid Table 4 Accent 3" w:uiPriority="49"/>
-    <w:lsdException w:name="Grid Table 5 Dark Accent 3" w:uiPriority="50"/>
-    <w:lsdException w:name="Grid Table 6 Colorful Accent 3" w:uiPriority="51"/>
-    <w:lsdException w:name="Grid Table 7 Colorful Accent 3" w:uiPriority="52"/>
-    <w:lsdException w:name="Grid Table 1 Light Accent 4" w:uiPriority="46"/>
-    <w:lsdException w:name="Grid Table 2 Accent 4" w:uiPriority="47"/>
-    <w:lsdException w:name="Grid Table 3 Accent 4" w:uiPriority="48"/>
-    <w:lsdException w:name="Grid Table 4 Accent 4" w:uiPriority="49"/>
-    <w:lsdException w:name="Grid Table 5 Dark Accent 4" w:uiPriority="50"/>
-    <w:lsdException w:name="Grid Table 6 Colorful Accent 4" w:uiPriority="51"/>
-    <w:lsdException w:name="Grid Table 7 Colorful Accent 4" w:uiPriority="52"/>
-    <w:lsdException w:name="Grid Table 1 Light Accent 5" w:uiPriority="46"/>
-    <w:lsdException w:name="Grid Table 2 Accent 5" w:uiPriority="47"/>
-    <w:lsdException w:name="Grid Table 3 Accent 5" w:uiPriority="48"/>
-    <w:lsdException w:name="Grid Table 4 Accent 5" w:uiPriority="49"/>
-    <w:lsdException w:name="Grid Table 5 Dark Accent 5" w:uiPriority="50"/>
-    <w:lsdException w:name="Grid Table 6 Colorful Accent 5" w:uiPriority="51"/>
-    <w:lsdException w:name="Grid Table 7 Colorful Accent 5" w:uiPriority="52"/>
-    <w:lsdException w:name="Grid Table 1 Light Accent 6" w:uiPriority="46"/>
-    <w:lsdException w:name="Grid Table 2 Accent 6" w:uiPriority="47"/>
-    <w:lsdException w:name="Grid Table 3 Accent 6" w:uiPriority="48"/>
-    <w:lsdException w:name="Grid Table 4 Accent 6" w:uiPriority="49"/>
-    <w:lsdException w:name="Grid Table 5 Dark Accent 6" w:uiPriority="50"/>
-    <w:lsdException w:name="Grid Table 6 Colorful Accent 6" w:uiPriority="51"/>
-    <w:lsdException w:name="Grid Table 7 Colorful Accent 6" w:uiPriority="52"/>
-    <w:lsdException w:name="List Table 1 Light" w:uiPriority="46"/>
-    <w:lsdException w:name="List Table 2" w:uiPriority="47"/>
-    <w:lsdException w:name="List Table 3" w:uiPriority="48"/>
-    <w:lsdException w:name="List Table 4" w:uiPriority="49"/>
-    <w:lsdException w:name="List Table 5 Dark" w:uiPriority="50"/>
-    <w:lsdException w:name="List Table 6 Colorful" w:uiPriority="51"/>
-    <w:lsdException w:name="List Table 7 Colorful" w:uiPriority="52"/>
-    <w:lsdException w:name="List Table 1 Light Accent 1" w:uiPriority="46"/>
-    <w:lsdException w:name="List Table 2 Accent 1" w:uiPriority="47"/>
-    <w:lsdException w:name="List Table 3 Accent 1" w:uiPriority="48"/>
-    <w:lsdException w:name="List Table 4 Accent 1" w:uiPriority="49"/>
-    <w:lsdException w:name="List Table 5 Dark Accent 1" w:uiPriority="50"/>
-    <w:lsdException w:name="List Table 6 Colorful Accent 1" w:uiPriority="51"/>
-    <w:lsdException w:name="List Table 7 Colorful Accent 1" w:uiPriority="52"/>
-    <w:lsdException w:name="List Table 1 Light Accent 2" w:uiPriority="46"/>
-    <w:lsdException w:name="List Table 2 Accent 2" w:uiPriority="47"/>
-    <w:lsdException w:name="List Table 3 Accent 2" w:uiPriority="48"/>
-    <w:lsdException w:name="List Table 4 Accent 2" w:uiPriority="49"/>
-    <w:lsdException w:name="List Table 5 Dark Accent 2" w:uiPriority="50"/>
-    <w:lsdException w:name="List Table 6 Colorful Accent 2" w:uiPriority="51"/>
-    <w:lsdException w:name="List Table 7 Colorful Accent 2" w:uiPriority="52"/>
-    <w:lsdException w:name="List Table 1 Light Accent 3" w:uiPriority="46"/>
-    <w:lsdException w:name="List Table 2 Accent 3" w:uiPriority="47"/>
-    <w:lsdException w:name="List Table 3 Accent 3" w:uiPriority="48"/>
-    <w:lsdException w:name="List Table 4 Accent 3" w:uiPriority="49"/>
-    <w:lsdException w:name="List Table 5 Dark Accent 3" w:uiPriority="50"/>
-    <w:lsdException w:name="List Table 6 Colorful Accent 3" w:uiPriority="51"/>
-    <w:lsdException w:name="List Table 7 Colorful Accent 3" w:uiPriority="52"/>
-    <w:lsdException w:name="List Table 1 Light Accent 4" w:uiPriority="46"/>
-    <w:lsdException w:name="List Table 2 Accent 4" w:uiPriority="47"/>
-    <w:lsdException w:name="List Table 3 Accent 4" w:uiPriority="48"/>
-    <w:lsdException w:name="List Table 4 Accent 4" w:uiPriority="49"/>
-    <w:lsdException w:name="List Table 5 Dark Accent 4" w:uiPriority="50"/>
-    <w:lsdException w:name="List Table 6 Colorful Accent 4" w:uiPriority="51"/>
-    <w:lsdException w:name="List Table 7 Colorful Accent 4" w:uiPriority="52"/>
-    <w:lsdException w:name="List Table 1 Light Accent 5" w:uiPriority="46"/>
-    <w:lsdException w:name="List Table 2 Accent 5" w:uiPriority="47"/>
-    <w:lsdException w:name="List Table 3 Accent 5" w:uiPriority="48"/>
-    <w:lsdException w:name="List Table 4 Accent 5" w:uiPriority="49"/>
-    <w:lsdException w:name="List Table 5 Dark Accent 5" w:uiPriority="50"/>
-    <w:lsdException w:name="List Table 6 Colorful Accent 5" w:uiPriority="51"/>
-    <w:lsdException w:name="List Table 7 Colorful Accent 5" w:uiPriority="52"/>
-    <w:lsdException w:name="List Table 1 Light Accent 6" w:uiPriority="46"/>
-    <w:lsdException w:name="List Table 2 Accent 6" w:uiPriority="47"/>
-    <w:lsdException w:name="List Table 3 Accent 6" w:uiPriority="48"/>
-    <w:lsdException w:name="List Table 4 Accent 6" w:uiPriority="49"/>
-    <w:lsdException w:name="List Table 5 Dark Accent 6" w:uiPriority="50"/>
-    <w:lsdException w:name="List Table 6 Colorful Accent 6" w:uiPriority="51"/>
-    <w:lsdException w:name="List Table 7 Colorful Accent 6" w:uiPriority="52"/>
-    <w:lsdException w:name="Mention" w:semiHidden="1" w:unhideWhenUsed="1"/>
-    <w:lsdException w:name="Smart Hyperlink" w:semiHidden="1" w:unhideWhenUsed="1"/>
-    <w:lsdException w:name="Hashtag" w:semiHidden="1" w:unhideWhenUsed="1"/>
-    <w:lsdException w:name="Unresolved Mention" w:semiHidden="1" w:unhideWhenUsed="1"/>
-  </w:latentStyles>
-  <w:style w:type="paragraph" w:default="1" w:styleId="Normal">
-    <w:name w:val="Normal"/>
-    <w:qFormat/>
-  </w:style>
-  <w:style w:type="character" w:default="1" w:styleId="DefaultParagraphFont">
-    <w:name w:val="Default Paragraph Font"/>
-    <w:uiPriority w:val="1"/>
-    <w:semiHidden/>
-    <w:unhideWhenUsed/>
-  </w:style>
-  <w:style w:type="table" w:default="1" w:styleId="TableNormal">
-    <w:name w:val="Normal Table"/>
-    <w:uiPriority w:val="99"/>
-    <w:semiHidden/>
-    <w:unhideWhenUsed/>
-    <w:tblPr>
-      <w:tblInd w:w="0" w:type="dxa"/>
-      <w:tblCellMar>
-        <w:top w:w="0" w:type="dxa"/>
-        <w:left w:w="108" w:type="dxa"/>
-        <w:bottom w:w="0" w:type="dxa"/>
-        <w:right w:w="108" w:type="dxa"/>
-      </w:tblCellMar>
-    </w:tblPr>
-  </w:style>
-  <w:style w:type="numbering" w:default="1" w:styleId="NoList">
-    <w:name w:val="No List"/>
-    <w:uiPriority w:val="99"/>
-    <w:semiHidden/>
-    <w:unhideWhenUsed/>
-  </w:style>
-  <w:style w:type="paragraph" w:customStyle="1" w:styleId="9B37265FE1AE954F8DA025DB30400879">
-    <w:name w:val="9B37265FE1AE954F8DA025DB30400879"/>
-  </w:style>
-  <w:style w:type="paragraph" w:customStyle="1" w:styleId="5CE54128D36C54439CFD410EC10B7598">
-    <w:name w:val="5CE54128D36C54439CFD410EC10B7598"/>
-  </w:style>
-  <w:style w:type="paragraph" w:customStyle="1" w:styleId="BC565C4E1AA3E541B43C9AEEFA42582B">
-    <w:name w:val="BC565C4E1AA3E541B43C9AEEFA42582B"/>
-  </w:style>
-  <w:style w:type="paragraph" w:customStyle="1" w:styleId="3D509BB2A71E024F9CA6E35B39EBC538">
-    <w:name w:val="3D509BB2A71E024F9CA6E35B39EBC538"/>
-  </w:style>
-  <w:style w:type="paragraph" w:customStyle="1" w:styleId="A52F533A3731E1409A0D8F09004F0EF4">
-    <w:name w:val="A52F533A3731E1409A0D8F09004F0EF4"/>
-  </w:style>
-  <w:style w:type="paragraph" w:customStyle="1" w:styleId="321216B5DDEC05488593648ADD087564">
-    <w:name w:val="321216B5DDEC05488593648ADD087564"/>
-  </w:style>
-  <w:style w:type="paragraph" w:customStyle="1" w:styleId="0C6D1B668842D847879C68C317CF1A74">
-    <w:name w:val="0C6D1B668842D847879C68C317CF1A74"/>
-  </w:style>
-  <w:style w:type="paragraph" w:styleId="ListBullet">
-    <w:name w:val="List Bullet"/>
-    <w:basedOn w:val="Normal"/>
-    <w:uiPriority w:val="10"/>
-    <w:unhideWhenUsed/>
-    <w:qFormat/>
-    <w:pPr>
-      <w:numPr>
-        <w:numId w:val="1"/>
-      </w:numPr>
-      <w:spacing w:before="120" w:after="200" w:line="264" w:lineRule="auto"/>
-    </w:pPr>
-    <w:rPr>
-      <w:rFonts w:eastAsiaTheme="minorHAnsi"/>
-      <w:color w:val="595959" w:themeColor="text1" w:themeTint="A6"/>
-      <w:sz w:val="22"/>
-      <w:szCs w:val="22"/>
-      <w:lang w:val="en-US"/>
-    </w:rPr>
-  </w:style>
-  <w:style w:type="paragraph" w:customStyle="1" w:styleId="07DA7C90C0F865428CC158048B6814BA">
-    <w:name w:val="07DA7C90C0F865428CC158048B6814BA"/>
-  </w:style>
-  <w:style w:type="paragraph" w:customStyle="1" w:styleId="8A77EC7187BEF149A9440B3BFF00D73B">
-    <w:name w:val="8A77EC7187BEF149A9440B3BFF00D73B"/>
-  </w:style>
-  <w:style w:type="paragraph" w:customStyle="1" w:styleId="49DE44D6902DE34BA7E717EFE9C6533F">
-    <w:name w:val="49DE44D6902DE34BA7E717EFE9C6533F"/>
-  </w:style>
-  <w:style w:type="paragraph" w:customStyle="1" w:styleId="B26DF45D2A8BB746A4DCF0BFDE6E5EC6">
-    <w:name w:val="B26DF45D2A8BB746A4DCF0BFDE6E5EC6"/>
-    <w:rsid w:val="00050015"/>
-  </w:style>
-  <w:style w:type="paragraph" w:customStyle="1" w:styleId="CF5603CCC5A0B544A506E60644085715">
-    <w:name w:val="CF5603CCC5A0B544A506E60644085715"/>
-    <w:rsid w:val="00050015"/>
-  </w:style>
-  <w:style w:type="paragraph" w:customStyle="1" w:styleId="4AAF56540EE03040B7F3FD04DE41AE6F">
-    <w:name w:val="4AAF56540EE03040B7F3FD04DE41AE6F"/>
-    <w:rsid w:val="00050015"/>
-  </w:style>
-  <w:style w:type="paragraph" w:customStyle="1" w:styleId="97070E3DA89ECF4F842E053097277104">
-    <w:name w:val="97070E3DA89ECF4F842E053097277104"/>
-    <w:rsid w:val="00050015"/>
-  </w:style>
-  <w:style w:type="paragraph" w:customStyle="1" w:styleId="C4DA90841BED594D906593C3642A5916">
-    <w:name w:val="C4DA90841BED594D906593C3642A5916"/>
-    <w:rsid w:val="00050015"/>
-  </w:style>
-  <w:style w:type="paragraph" w:customStyle="1" w:styleId="74DF9C55B3EFA0459E79CFBF84062266">
-    <w:name w:val="74DF9C55B3EFA0459E79CFBF84062266"/>
-    <w:rsid w:val="00050015"/>
-  </w:style>
-  <w:style w:type="paragraph" w:customStyle="1" w:styleId="A6C95CE7DB9D634199CC8859561CC335">
-    <w:name w:val="A6C95CE7DB9D634199CC8859561CC335"/>
-    <w:rsid w:val="00050015"/>
-  </w:style>
-  <w:style w:type="paragraph" w:customStyle="1" w:styleId="B7940826D9F6C549ACC84757753CE5E4">
-    <w:name w:val="B7940826D9F6C549ACC84757753CE5E4"/>
-    <w:rsid w:val="00050015"/>
-  </w:style>
-</w:styles>
-</file>
-
-<file path=word/glossary/webSettings.xml><?xml version="1.0" encoding="utf-8"?>
-<w:webSettings xmlns:mc="http://schemas.openxmlformats.org/markup-compatibility/2006" xmlns:r="http://schemas.openxmlformats.org/officeDocument/2006/relationships" xmlns:w="http://schemas.openxmlformats.org/wordprocessingml/2006/main" xmlns:w14="http://schemas.microsoft.com/office/word/2010/wordml" xmlns:w15="http://schemas.microsoft.com/office/word/2012/wordml" xmlns:w16cid="http://schemas.microsoft.com/office/word/2016/wordml/cid" xmlns:w16se="http://schemas.microsoft.com/office/word/2015/wordml/symex" mc:Ignorable="w14 w15 w16se w16cid">
-  <w:optimizeForBrowser/>
-  <w:allowPNG/>
-</w:webSettings>
 </file>
 
 <file path=word/theme/theme1.xml><?xml version="1.0" encoding="utf-8"?>

</xml_diff>